<commit_message>
Modified 22 Feb 2022
</commit_message>
<xml_diff>
--- a/king_2022_matlabexercises_book.docx
+++ b/king_2022_matlabexercises_book.docx
@@ -279,7 +279,7 @@
                 <wp:positionV relativeFrom="paragraph">
                   <wp:posOffset>6978650</wp:posOffset>
                 </wp:positionV>
-                <wp:extent cx="4182110" cy="1050925"/>
+                <wp:extent cx="4184015" cy="1050925"/>
                 <wp:effectExtent l="0" t="0" r="0" b="0"/>
                 <wp:wrapNone/>
                 <wp:docPr id="1" name="Shape2"/>
@@ -290,7 +290,7 @@
                       <wps:spPr>
                         <a:xfrm>
                           <a:off x="0" y="0"/>
-                          <a:ext cx="4181400" cy="1050120"/>
+                          <a:ext cx="4183560" cy="1050120"/>
                         </a:xfrm>
                         <a:prstGeom prst="rect">
                           <a:avLst/>
@@ -311,7 +311,7 @@
                           <w:p>
                             <w:pPr>
                               <w:pStyle w:val="FrameContents"/>
-                              <w:overflowPunct w:val="false"/>
+                              <w:overflowPunct w:val="true"/>
                               <w:bidi w:val="0"/>
                               <w:rPr>
                                 <w:color w:val="000000"/>
@@ -319,6 +319,7 @@
                             </w:pPr>
                             <w:r>
                               <w:rPr>
+                                <w:rFonts w:ascii="Times New Roman" w:hAnsi="Times New Roman"/>
                                 <w:color w:val="000000"/>
                               </w:rPr>
                               <w:t>This work is licensed under a Creative Commons</w:t>
@@ -327,7 +328,7 @@
                           <w:p>
                             <w:pPr>
                               <w:pStyle w:val="FrameContents"/>
-                              <w:overflowPunct w:val="false"/>
+                              <w:overflowPunct w:val="true"/>
                               <w:bidi w:val="0"/>
                               <w:rPr>
                                 <w:color w:val="000000"/>
@@ -335,6 +336,7 @@
                             </w:pPr>
                             <w:r>
                               <w:rPr>
+                                <w:rFonts w:ascii="Times New Roman" w:hAnsi="Times New Roman"/>
                                 <w:color w:val="000000"/>
                               </w:rPr>
                               <w:t>Attribution-NonCommercial 4.0</w:t>
@@ -343,7 +345,7 @@
                           <w:p>
                             <w:pPr>
                               <w:pStyle w:val="FrameContents"/>
-                              <w:overflowPunct w:val="false"/>
+                              <w:overflowPunct w:val="true"/>
                               <w:bidi w:val="0"/>
                               <w:rPr>
                                 <w:color w:val="000000"/>
@@ -351,6 +353,7 @@
                             </w:pPr>
                             <w:r>
                               <w:rPr>
+                                <w:rFonts w:ascii="Times New Roman" w:hAnsi="Times New Roman"/>
                                 <w:color w:val="000000"/>
                               </w:rPr>
                               <w:t>International License (CC BY-NC 4.0)</w:t>
@@ -359,7 +362,24 @@
                           <w:p>
                             <w:pPr>
                               <w:pStyle w:val="FrameContents"/>
-                              <w:overflowPunct w:val="false"/>
+                              <w:overflowPunct w:val="true"/>
+                              <w:bidi w:val="0"/>
+                              <w:rPr>
+                                <w:rFonts w:ascii="Times New Roman" w:hAnsi="Times New Roman"/>
+                                <w:color w:val="000000"/>
+                              </w:rPr>
+                            </w:pPr>
+                            <w:r>
+                              <w:rPr>
+                                <w:rFonts w:ascii="Times New Roman" w:hAnsi="Times New Roman"/>
+                                <w:color w:val="000000"/>
+                              </w:rPr>
+                            </w:r>
+                          </w:p>
+                          <w:p>
+                            <w:pPr>
+                              <w:pStyle w:val="FrameContents"/>
+                              <w:overflowPunct w:val="true"/>
                               <w:bidi w:val="0"/>
                               <w:rPr>
                                 <w:color w:val="000000"/>
@@ -367,21 +387,7 @@
                             </w:pPr>
                             <w:r>
                               <w:rPr>
-                                <w:color w:val="000000"/>
-                              </w:rPr>
-                            </w:r>
-                          </w:p>
-                          <w:p>
-                            <w:pPr>
-                              <w:pStyle w:val="FrameContents"/>
-                              <w:overflowPunct w:val="false"/>
-                              <w:bidi w:val="0"/>
-                              <w:rPr>
-                                <w:color w:val="000000"/>
-                              </w:rPr>
-                            </w:pPr>
-                            <w:r>
-                              <w:rPr>
+                                <w:rFonts w:ascii="Times New Roman" w:hAnsi="Times New Roman"/>
                                 <w:color w:val="000000"/>
                               </w:rPr>
                               <w:t>More about the license can be found on this webpage:</w:t>
@@ -390,14 +396,15 @@
                           <w:p>
                             <w:pPr>
                               <w:pStyle w:val="FrameContents"/>
-                              <w:overflowPunct w:val="false"/>
+                              <w:overflowPunct w:val="true"/>
                               <w:bidi w:val="0"/>
                               <w:rPr>
-                                <w:color w:val="000000"/>
+                                <w:rFonts w:ascii="Times New Roman" w:hAnsi="Times New Roman"/>
                               </w:rPr>
                             </w:pPr>
                             <w:r>
                               <w:rPr>
+                                <w:rFonts w:ascii="Times New Roman" w:hAnsi="Times New Roman"/>
                                 <w:color w:val="000000"/>
                               </w:rPr>
                               <w:t>https://creativecommons.org/licenses/by-nc/4.0/</w:t>
@@ -416,7 +423,7 @@
           </mc:Choice>
           <mc:Fallback>
             <w:pict>
-              <v:rect id="shape_0" ID="Shape2" stroked="f" style="position:absolute;margin-left:133.15pt;margin-top:549.5pt;width:329.2pt;height:82.65pt">
+              <v:rect id="shape_0" ID="Shape2" stroked="f" style="position:absolute;margin-left:133.15pt;margin-top:549.5pt;width:329.35pt;height:82.65pt">
                 <w10:wrap type="square"/>
                 <v:fill o:detectmouseclick="t" on="false"/>
                 <v:stroke color="#3465a4" joinstyle="round" endcap="flat"/>
@@ -425,7 +432,7 @@
                     <w:p>
                       <w:pPr>
                         <w:pStyle w:val="FrameContents"/>
-                        <w:overflowPunct w:val="false"/>
+                        <w:overflowPunct w:val="true"/>
                         <w:bidi w:val="0"/>
                         <w:rPr>
                           <w:color w:val="000000"/>
@@ -433,6 +440,7 @@
                       </w:pPr>
                       <w:r>
                         <w:rPr>
+                          <w:rFonts w:ascii="Times New Roman" w:hAnsi="Times New Roman"/>
                           <w:color w:val="000000"/>
                         </w:rPr>
                         <w:t>This work is licensed under a Creative Commons</w:t>
@@ -441,7 +449,7 @@
                     <w:p>
                       <w:pPr>
                         <w:pStyle w:val="FrameContents"/>
-                        <w:overflowPunct w:val="false"/>
+                        <w:overflowPunct w:val="true"/>
                         <w:bidi w:val="0"/>
                         <w:rPr>
                           <w:color w:val="000000"/>
@@ -449,6 +457,7 @@
                       </w:pPr>
                       <w:r>
                         <w:rPr>
+                          <w:rFonts w:ascii="Times New Roman" w:hAnsi="Times New Roman"/>
                           <w:color w:val="000000"/>
                         </w:rPr>
                         <w:t>Attribution-NonCommercial 4.0</w:t>
@@ -457,7 +466,7 @@
                     <w:p>
                       <w:pPr>
                         <w:pStyle w:val="FrameContents"/>
-                        <w:overflowPunct w:val="false"/>
+                        <w:overflowPunct w:val="true"/>
                         <w:bidi w:val="0"/>
                         <w:rPr>
                           <w:color w:val="000000"/>
@@ -465,6 +474,7 @@
                       </w:pPr>
                       <w:r>
                         <w:rPr>
+                          <w:rFonts w:ascii="Times New Roman" w:hAnsi="Times New Roman"/>
                           <w:color w:val="000000"/>
                         </w:rPr>
                         <w:t>International License (CC BY-NC 4.0)</w:t>
@@ -473,7 +483,24 @@
                     <w:p>
                       <w:pPr>
                         <w:pStyle w:val="FrameContents"/>
-                        <w:overflowPunct w:val="false"/>
+                        <w:overflowPunct w:val="true"/>
+                        <w:bidi w:val="0"/>
+                        <w:rPr>
+                          <w:rFonts w:ascii="Times New Roman" w:hAnsi="Times New Roman"/>
+                          <w:color w:val="000000"/>
+                        </w:rPr>
+                      </w:pPr>
+                      <w:r>
+                        <w:rPr>
+                          <w:rFonts w:ascii="Times New Roman" w:hAnsi="Times New Roman"/>
+                          <w:color w:val="000000"/>
+                        </w:rPr>
+                      </w:r>
+                    </w:p>
+                    <w:p>
+                      <w:pPr>
+                        <w:pStyle w:val="FrameContents"/>
+                        <w:overflowPunct w:val="true"/>
                         <w:bidi w:val="0"/>
                         <w:rPr>
                           <w:color w:val="000000"/>
@@ -481,21 +508,7 @@
                       </w:pPr>
                       <w:r>
                         <w:rPr>
-                          <w:color w:val="000000"/>
-                        </w:rPr>
-                      </w:r>
-                    </w:p>
-                    <w:p>
-                      <w:pPr>
-                        <w:pStyle w:val="FrameContents"/>
-                        <w:overflowPunct w:val="false"/>
-                        <w:bidi w:val="0"/>
-                        <w:rPr>
-                          <w:color w:val="000000"/>
-                        </w:rPr>
-                      </w:pPr>
-                      <w:r>
-                        <w:rPr>
+                          <w:rFonts w:ascii="Times New Roman" w:hAnsi="Times New Roman"/>
                           <w:color w:val="000000"/>
                         </w:rPr>
                         <w:t>More about the license can be found on this webpage:</w:t>
@@ -504,14 +517,15 @@
                     <w:p>
                       <w:pPr>
                         <w:pStyle w:val="FrameContents"/>
-                        <w:overflowPunct w:val="false"/>
+                        <w:overflowPunct w:val="true"/>
                         <w:bidi w:val="0"/>
                         <w:rPr>
-                          <w:color w:val="000000"/>
+                          <w:rFonts w:ascii="Times New Roman" w:hAnsi="Times New Roman"/>
                         </w:rPr>
                       </w:pPr>
                       <w:r>
                         <w:rPr>
+                          <w:rFonts w:ascii="Times New Roman" w:hAnsi="Times New Roman"/>
                           <w:color w:val="000000"/>
                         </w:rPr>
                         <w:t>https://creativecommons.org/licenses/by-nc/4.0/</w:t>
@@ -595,7 +609,7 @@
       <w:sdtContent>
         <w:p>
           <w:pPr>
-            <w:pStyle w:val="ContentsHeading"/>
+            <w:pStyle w:val="TOAHeading"/>
             <w:pageBreakBefore w:val="false"/>
             <w:spacing w:lineRule="auto" w:line="360"/>
             <w:rPr/>
@@ -621,12 +635,14 @@
           <w:r>
             <w:rPr>
               <w:rStyle w:val="IndexLink"/>
+              <w:rFonts w:ascii="Times New Roman" w:hAnsi="Times New Roman"/>
             </w:rPr>
             <w:instrText> TOC \f \o "1-9" \h</w:instrText>
           </w:r>
           <w:r>
             <w:rPr>
               <w:rStyle w:val="IndexLink"/>
+              <w:rFonts w:ascii="Times New Roman" w:hAnsi="Times New Roman"/>
             </w:rPr>
             <w:fldChar w:fldCharType="separate"/>
           </w:r>
@@ -634,6 +650,7 @@
             <w:r>
               <w:rPr>
                 <w:rStyle w:val="IndexLink"/>
+                <w:rFonts w:ascii="Times New Roman" w:hAnsi="Times New Roman"/>
               </w:rPr>
               <w:t>Foreword</w:t>
               <w:tab/>
@@ -655,6 +672,7 @@
             <w:r>
               <w:rPr>
                 <w:rStyle w:val="IndexLink"/>
+                <w:rFonts w:ascii="Times New Roman" w:hAnsi="Times New Roman"/>
               </w:rPr>
               <w:t>Exercise 1. 2D Laplace Equation (an elliptic PDE)</w:t>
               <w:tab/>
@@ -676,6 +694,7 @@
             <w:r>
               <w:rPr>
                 <w:rStyle w:val="IndexLink"/>
+                <w:rFonts w:ascii="Times New Roman" w:hAnsi="Times New Roman"/>
               </w:rPr>
               <w:t>Exercise 2. 2D Poisson Equation (an elliptic PDE)</w:t>
               <w:tab/>
@@ -697,6 +716,7 @@
             <w:r>
               <w:rPr>
                 <w:rStyle w:val="IndexLink"/>
+                <w:rFonts w:ascii="Times New Roman" w:hAnsi="Times New Roman"/>
               </w:rPr>
               <w:t>Exercise 3. 1D Time-dependent Heat Conduction Equation (a parabolic PDE)</w:t>
               <w:tab/>
@@ -718,6 +738,7 @@
             <w:r>
               <w:rPr>
                 <w:rStyle w:val="IndexLink"/>
+                <w:rFonts w:ascii="Times New Roman" w:hAnsi="Times New Roman"/>
               </w:rPr>
               <w:t>Exercise 4. 2D Time-dependent Heat Conduction Equation (a parabolic PDE)</w:t>
               <w:tab/>
@@ -739,6 +760,7 @@
             <w:r>
               <w:rPr>
                 <w:rStyle w:val="IndexLink"/>
+                <w:rFonts w:ascii="Times New Roman" w:hAnsi="Times New Roman"/>
               </w:rPr>
               <w:t>Exercise 5. ODE – Numerical Order of Accuracy</w:t>
               <w:tab/>
@@ -760,6 +782,7 @@
             <w:r>
               <w:rPr>
                 <w:rStyle w:val="IndexLink"/>
+                <w:rFonts w:ascii="Times New Roman" w:hAnsi="Times New Roman"/>
               </w:rPr>
               <w:t>Exercise 6. ODE – Numerical Order of Accuracy and Stability</w:t>
               <w:tab/>
@@ -781,6 +804,7 @@
             <w:r>
               <w:rPr>
                 <w:rStyle w:val="IndexLink"/>
+                <w:rFonts w:ascii="Times New Roman" w:hAnsi="Times New Roman"/>
               </w:rPr>
               <w:t>Exercise 7. ODE – Lorenz Equations</w:t>
               <w:tab/>
@@ -802,6 +826,7 @@
             <w:r>
               <w:rPr>
                 <w:rStyle w:val="IndexLink"/>
+                <w:rFonts w:ascii="Times New Roman" w:hAnsi="Times New Roman"/>
               </w:rPr>
               <w:t>Exercise 8. ODE – Eigenvalues and Eigenvectors</w:t>
               <w:tab/>
@@ -823,6 +848,7 @@
             <w:r>
               <w:rPr>
                 <w:rStyle w:val="IndexLink"/>
+                <w:rFonts w:ascii="Times New Roman" w:hAnsi="Times New Roman"/>
               </w:rPr>
               <w:t>Exercise 9. ODE – Boundary Value Problems</w:t>
               <w:tab/>
@@ -844,6 +870,7 @@
             <w:r>
               <w:rPr>
                 <w:rStyle w:val="IndexLink"/>
+                <w:rFonts w:ascii="Times New Roman" w:hAnsi="Times New Roman"/>
               </w:rPr>
               <w:t>Exercise 10. Interpolation</w:t>
               <w:tab/>
@@ -865,6 +892,7 @@
             <w:r>
               <w:rPr>
                 <w:rStyle w:val="IndexLink"/>
+                <w:rFonts w:ascii="Times New Roman" w:hAnsi="Times New Roman"/>
               </w:rPr>
               <w:t>Exercise 11. Filters</w:t>
               <w:tab/>
@@ -886,15 +914,17 @@
             <w:r>
               <w:rPr>
                 <w:rStyle w:val="IndexLink"/>
+                <w:rFonts w:ascii="Times New Roman" w:hAnsi="Times New Roman"/>
               </w:rPr>
               <w:t>Bibliography</w:t>
               <w:tab/>
-              <w:t>56</w:t>
+              <w:t>55</w:t>
             </w:r>
           </w:hyperlink>
           <w:r>
             <w:rPr>
               <w:rStyle w:val="IndexLink"/>
+              <w:rFonts w:ascii="Times New Roman" w:hAnsi="Times New Roman"/>
             </w:rPr>
             <w:fldChar w:fldCharType="end"/>
           </w:r>
@@ -959,33 +989,6 @@
           <w:numId w:val="0"/>
         </w:numPr>
         <w:ind w:left="0" w:hanging="0"/>
-        <w:rPr/>
-      </w:pPr>
-      <w:r>
-        <w:rPr/>
-      </w:r>
-    </w:p>
-    <w:p>
-      <w:pPr>
-        <w:pStyle w:val="TextBody"/>
-        <w:rPr/>
-      </w:pPr>
-      <w:r>
-        <w:rPr/>
-      </w:r>
-    </w:p>
-    <w:p>
-      <w:pPr>
-        <w:pStyle w:val="TextBody"/>
-        <w:rPr/>
-      </w:pPr>
-      <w:r>
-        <w:rPr/>
-      </w:r>
-    </w:p>
-    <w:p>
-      <w:pPr>
-        <w:pStyle w:val="TextBody"/>
         <w:rPr/>
       </w:pPr>
       <w:r>
@@ -1100,10 +1103,14 @@
         <w:pStyle w:val="TextBody"/>
         <w:pageBreakBefore w:val="false"/>
         <w:jc w:val="center"/>
-        <w:rPr/>
-      </w:pPr>
-      <w:r>
-        <w:rPr/>
+        <w:rPr>
+          <w:rFonts w:ascii="Times New Roman" w:hAnsi="Times New Roman"/>
+        </w:rPr>
+      </w:pPr>
+      <w:r>
+        <w:rPr>
+          <w:rFonts w:ascii="Times New Roman" w:hAnsi="Times New Roman"/>
+        </w:rPr>
         <w:t>BLANK PAGE</w:t>
       </w:r>
     </w:p>
@@ -1377,7 +1384,7 @@
                 <wp:positionV relativeFrom="paragraph">
                   <wp:posOffset>82550</wp:posOffset>
                 </wp:positionV>
-                <wp:extent cx="5370195" cy="2522855"/>
+                <wp:extent cx="5372100" cy="2524760"/>
                 <wp:effectExtent l="0" t="0" r="0" b="0"/>
                 <wp:wrapNone/>
                 <wp:docPr id="4" name="Shape1"/>
@@ -1388,7 +1395,7 @@
                       <wps:spPr>
                         <a:xfrm>
                           <a:off x="0" y="0"/>
-                          <a:ext cx="5369400" cy="2522160"/>
+                          <a:ext cx="5371560" cy="2523960"/>
                         </a:xfrm>
                         <a:prstGeom prst="rect">
                           <a:avLst/>
@@ -1416,7 +1423,7 @@
           </mc:Choice>
           <mc:Fallback>
             <w:pict>
-              <v:rect id="shape_0" ID="Shape1" stroked="t" style="position:absolute;margin-left:-3pt;margin-top:6.5pt;width:422.75pt;height:198.55pt">
+              <v:rect id="shape_0" ID="Shape1" stroked="t" style="position:absolute;margin-left:-3pt;margin-top:6.5pt;width:422.9pt;height:198.7pt">
                 <w10:wrap type="none"/>
                 <v:fill o:detectmouseclick="t" on="false"/>
                 <v:stroke color="black" weight="18360" joinstyle="round" endcap="flat"/>
@@ -12386,7 +12393,7 @@
                 <wp:positionV relativeFrom="paragraph">
                   <wp:posOffset>86360</wp:posOffset>
                 </wp:positionV>
-                <wp:extent cx="5361940" cy="2908300"/>
+                <wp:extent cx="5363845" cy="2910205"/>
                 <wp:effectExtent l="0" t="0" r="0" b="0"/>
                 <wp:wrapNone/>
                 <wp:docPr id="7" name="Shape1"/>
@@ -12397,7 +12404,7 @@
                       <wps:spPr>
                         <a:xfrm>
                           <a:off x="0" y="0"/>
-                          <a:ext cx="5361480" cy="2907720"/>
+                          <a:ext cx="5363280" cy="2909520"/>
                         </a:xfrm>
                         <a:prstGeom prst="rect">
                           <a:avLst/>
@@ -12425,7 +12432,7 @@
           </mc:Choice>
           <mc:Fallback>
             <w:pict>
-              <v:rect id="shape_0" ID="Shape1" stroked="t" style="position:absolute;margin-left:-3pt;margin-top:6.8pt;width:422.1pt;height:228.9pt">
+              <v:rect id="shape_0" ID="Shape1" stroked="t" style="position:absolute;margin-left:-3pt;margin-top:6.8pt;width:422.25pt;height:229.05pt">
                 <w10:wrap type="none"/>
                 <v:fill o:detectmouseclick="t" on="false"/>
                 <v:stroke color="black" weight="18360" joinstyle="round" endcap="flat"/>
@@ -16350,7 +16357,7 @@
                 <wp:positionV relativeFrom="paragraph">
                   <wp:posOffset>86360</wp:posOffset>
                 </wp:positionV>
-                <wp:extent cx="5730875" cy="2908300"/>
+                <wp:extent cx="5732780" cy="2910205"/>
                 <wp:effectExtent l="0" t="0" r="0" b="0"/>
                 <wp:wrapNone/>
                 <wp:docPr id="9" name="Shape1"/>
@@ -16361,7 +16368,7 @@
                       <wps:spPr>
                         <a:xfrm>
                           <a:off x="0" y="0"/>
-                          <a:ext cx="5730120" cy="2907720"/>
+                          <a:ext cx="5732280" cy="2909520"/>
                         </a:xfrm>
                         <a:prstGeom prst="rect">
                           <a:avLst/>
@@ -16389,7 +16396,7 @@
           </mc:Choice>
           <mc:Fallback>
             <w:pict>
-              <v:rect id="shape_0" ID="Shape1" stroked="t" style="position:absolute;margin-left:-3pt;margin-top:6.8pt;width:451.15pt;height:228.9pt">
+              <v:rect id="shape_0" ID="Shape1" stroked="t" style="position:absolute;margin-left:-3pt;margin-top:6.8pt;width:451.3pt;height:229.05pt">
                 <w10:wrap type="none"/>
                 <v:fill o:detectmouseclick="t" on="false"/>
                 <v:stroke color="black" weight="18360" joinstyle="round" endcap="flat"/>
@@ -23520,7 +23527,11 @@
         </w:rPr>
       </w:pPr>
       <w:r>
-        <w:rPr/>
+        <w:rPr>
+          <w:rFonts w:cs="Times New Roman" w:ascii="Times New Roman" w:hAnsi="Times New Roman"/>
+          <w:sz w:val="24"/>
+          <w:szCs w:val="24"/>
+        </w:rPr>
       </w:r>
     </w:p>
     <w:p>
@@ -27818,15 +27829,7 @@
           <w:sz w:val="24"/>
           <w:szCs w:val="24"/>
         </w:rPr>
-        <w:t>(E</w:t>
-      </w:r>
-      <w:r>
-        <w:rPr>
-          <w:rFonts w:cs="Times New Roman" w:ascii="Times New Roman" w:hAnsi="Times New Roman"/>
-          <w:sz w:val="24"/>
-          <w:szCs w:val="24"/>
-        </w:rPr>
-        <w:t>xplicit)</w:t>
+        <w:t>(Explicit)</w:t>
       </w:r>
     </w:p>
     <w:p>
@@ -28329,7 +28332,11 @@
         </w:rPr>
       </w:pPr>
       <w:r>
-        <w:rPr/>
+        <w:rPr>
+          <w:rFonts w:cs="Times New Roman" w:ascii="Times New Roman" w:hAnsi="Times New Roman"/>
+          <w:sz w:val="24"/>
+          <w:szCs w:val="24"/>
+        </w:rPr>
       </w:r>
     </w:p>
     <w:p>
@@ -28342,7 +28349,11 @@
         </w:rPr>
       </w:pPr>
       <w:r>
-        <w:rPr/>
+        <w:rPr>
+          <w:rFonts w:cs="Times New Roman" w:ascii="Times New Roman" w:hAnsi="Times New Roman"/>
+          <w:sz w:val="24"/>
+          <w:szCs w:val="24"/>
+        </w:rPr>
       </w:r>
     </w:p>
     <w:p>
@@ -28355,7 +28366,11 @@
         </w:rPr>
       </w:pPr>
       <w:r>
-        <w:rPr/>
+        <w:rPr>
+          <w:rFonts w:cs="Times New Roman" w:ascii="Times New Roman" w:hAnsi="Times New Roman"/>
+          <w:sz w:val="24"/>
+          <w:szCs w:val="24"/>
+        </w:rPr>
       </w:r>
     </w:p>
     <w:p>
@@ -40135,8 +40150,8 @@
             <wp:wrapTight wrapText="bothSides">
               <wp:wrapPolygon edited="0">
                 <wp:start x="-73" y="0"/>
-                <wp:lineTo x="-73" y="21421"/>
-                <wp:lineTo x="21600" y="21421"/>
+                <wp:lineTo x="-73" y="21267"/>
+                <wp:lineTo x="21600" y="21267"/>
                 <wp:lineTo x="21600" y="0"/>
                 <wp:lineTo x="-73" y="0"/>
               </wp:wrapPolygon>
@@ -40509,8 +40524,8 @@
             <wp:wrapTight wrapText="bothSides">
               <wp:wrapPolygon edited="0">
                 <wp:start x="-61" y="0"/>
-                <wp:lineTo x="-61" y="21364"/>
-                <wp:lineTo x="21600" y="21364"/>
+                <wp:lineTo x="-61" y="21210"/>
+                <wp:lineTo x="21600" y="21210"/>
                 <wp:lineTo x="21600" y="0"/>
                 <wp:lineTo x="-61" y="0"/>
               </wp:wrapPolygon>
@@ -42639,7 +42654,16 @@
         </w:rPr>
       </w:pPr>
       <w:r>
-        <w:rPr/>
+        <w:rPr>
+          <w:rFonts w:cs="Times New Roman" w:ascii="Times New Roman" w:hAnsi="Times New Roman"/>
+          <w:i w:val="false"/>
+          <w:iCs w:val="false"/>
+          <w:position w:val="0"/>
+          <w:sz w:val="24"/>
+          <w:sz w:val="24"/>
+          <w:szCs w:val="24"/>
+          <w:vertAlign w:val="baseline"/>
+        </w:rPr>
       </w:r>
     </w:p>
     <w:p>
@@ -42662,23 +42686,7 @@
           <w:u w:val="single"/>
           <w:vertAlign w:val="baseline"/>
         </w:rPr>
-        <w:t xml:space="preserve">Bonus </w:t>
-      </w:r>
-      <w:r>
-        <w:rPr>
-          <w:rFonts w:cs="Times New Roman" w:ascii="Arial" w:hAnsi="Arial"/>
-          <w:b/>
-          <w:bCs/>
-          <w:i w:val="false"/>
-          <w:iCs w:val="false"/>
-          <w:position w:val="0"/>
-          <w:sz w:val="28"/>
-          <w:sz w:val="28"/>
-          <w:szCs w:val="28"/>
-          <w:u w:val="single"/>
-          <w:vertAlign w:val="baseline"/>
-        </w:rPr>
-        <w:t>example</w:t>
+        <w:t>Bonus example</w:t>
       </w:r>
     </w:p>
     <w:p>
@@ -47730,58 +47738,26 @@
           <w:u w:val="none"/>
           <w:vertAlign w:val="baseline"/>
         </w:rPr>
-        <w:t xml:space="preserve">This question requires you to perform some analysis on two climate time series. The first one is the Nino3.4 timeseries (monthly, from Jan 1871 to </w:t>
+        <w:t xml:space="preserve">This question requires you to perform some analysis on two climate time series. The first one is the Nino3.4 timeseries (monthly, from Jan 1871 to Dec 2007). Nino3.4 is the sea-surface temperature averaged over the area </w:t>
       </w:r>
       <w:r>
         <w:rPr>
           <w:rFonts w:ascii="Times New Roman" w:hAnsi="Times New Roman"/>
-          <w:b w:val="false"/>
-          <w:bCs w:val="false"/>
-          <w:i w:val="false"/>
-          <w:iCs w:val="false"/>
-          <w:position w:val="0"/>
-          <w:sz w:val="24"/>
-          <w:sz w:val="24"/>
-          <w:szCs w:val="24"/>
-          <w:u w:val="none"/>
-          <w:vertAlign w:val="baseline"/>
-        </w:rPr>
-        <w:t>Dec 2007</w:t>
-      </w:r>
-      <w:r>
+        </w:rPr>
+        <w:t>5N-5S 170W-120W in the central-to-eastern Equatorial Pacific Ocean.</w:t>
+      </w:r>
+    </w:p>
+    <w:p>
+      <w:pPr>
+        <w:pStyle w:val="Normal"/>
+        <w:spacing w:lineRule="auto" w:line="360"/>
         <w:rPr>
           <w:rFonts w:ascii="Times New Roman" w:hAnsi="Times New Roman"/>
-          <w:b w:val="false"/>
-          <w:bCs w:val="false"/>
-          <w:i w:val="false"/>
-          <w:iCs w:val="false"/>
-          <w:position w:val="0"/>
-          <w:sz w:val="24"/>
-          <w:sz w:val="24"/>
-          <w:szCs w:val="24"/>
-          <w:u w:val="none"/>
-          <w:vertAlign w:val="baseline"/>
-        </w:rPr>
-        <w:t xml:space="preserve">). Nino3.4 is the sea-surface temperature averaged over the area </w:t>
-      </w:r>
-      <w:r>
-        <w:rPr>
-          <w:rFonts w:ascii="Times New Roman" w:hAnsi="Times New Roman"/>
-        </w:rPr>
-        <w:t>5N-5S 170W-120W in the central-to-eastern Equatorial Pacific Ocean.</w:t>
-      </w:r>
-    </w:p>
-    <w:p>
-      <w:pPr>
-        <w:pStyle w:val="Normal"/>
-        <w:spacing w:lineRule="auto" w:line="360"/>
-        <w:rPr>
-          <w:rFonts w:ascii="Times New Roman" w:hAnsi="Times New Roman"/>
         </w:rPr>
       </w:pPr>
       <w:r>
         <w:drawing>
-          <wp:anchor behindDoc="0" distT="0" distB="0" distL="0" distR="0" simplePos="0" locked="0" layoutInCell="1" allowOverlap="1" relativeHeight="72">
+          <wp:anchor behindDoc="0" distT="0" distB="0" distL="0" distR="0" simplePos="0" locked="0" layoutInCell="1" allowOverlap="1" relativeHeight="17">
             <wp:simplePos x="0" y="0"/>
             <wp:positionH relativeFrom="column">
               <wp:align>center</wp:align>
@@ -47830,31 +47806,13 @@
         <w:rPr>
           <w:rFonts w:ascii="Times New Roman" w:hAnsi="Times New Roman"/>
         </w:rPr>
-        <w:t xml:space="preserve">Nino3.4 is commonly used in the climate </w:t>
+        <w:t>N</w:t>
       </w:r>
       <w:r>
         <w:rPr>
           <w:rFonts w:ascii="Times New Roman" w:hAnsi="Times New Roman"/>
         </w:rPr>
-        <w:t>science</w:t>
-      </w:r>
-      <w:r>
-        <w:rPr>
-          <w:rFonts w:ascii="Times New Roman" w:hAnsi="Times New Roman"/>
-        </w:rPr>
-        <w:t xml:space="preserve"> as an indicator for the El Nino-Southern Oscillation phenomenon. The second time series is the global average land and sea surface temperature anomalies (monthly, from Jan 1880 to </w:t>
-      </w:r>
-      <w:r>
-        <w:rPr>
-          <w:rFonts w:ascii="Times New Roman" w:hAnsi="Times New Roman"/>
-        </w:rPr>
-        <w:t>Dec 2007</w:t>
-      </w:r>
-      <w:r>
-        <w:rPr>
-          <w:rFonts w:ascii="Times New Roman" w:hAnsi="Times New Roman"/>
-        </w:rPr>
-        <w:t xml:space="preserve">). </w:t>
+        <w:t xml:space="preserve">ino3.4 is commonly used in the climate science as an indicator for the El Nino-Southern Oscillation phenomenon. The second time series is the global average land and sea surface temperature anomalies (monthly, from Jan 1880 to Dec 2007). </w:t>
       </w:r>
     </w:p>
     <w:p>
@@ -47890,7 +47848,7 @@
           <w:vertAlign w:val="baseline"/>
         </w:rPr>
         <w:drawing>
-          <wp:anchor behindDoc="0" distT="0" distB="0" distL="0" distR="0" simplePos="0" locked="0" layoutInCell="1" allowOverlap="1" relativeHeight="73">
+          <wp:anchor behindDoc="0" distT="0" distB="0" distL="0" distR="0" simplePos="0" locked="0" layoutInCell="1" allowOverlap="1" relativeHeight="18">
             <wp:simplePos x="0" y="0"/>
             <wp:positionH relativeFrom="column">
               <wp:align>center</wp:align>
@@ -48132,71 +48090,7 @@
           <w:u w:val="none"/>
           <w:vertAlign w:val="baseline"/>
         </w:rPr>
-        <w:t xml:space="preserve"> </w:t>
-      </w:r>
-      <w:r>
-        <w:rPr>
-          <w:rFonts w:ascii="Times New Roman" w:hAnsi="Times New Roman"/>
-          <w:b w:val="false"/>
-          <w:bCs w:val="false"/>
-          <w:i w:val="false"/>
-          <w:iCs w:val="false"/>
-          <w:position w:val="0"/>
-          <w:sz w:val="24"/>
-          <w:sz w:val="24"/>
-          <w:szCs w:val="24"/>
-          <w:u w:val="none"/>
-          <w:vertAlign w:val="baseline"/>
-        </w:rPr>
-        <w:t>U</w:t>
-      </w:r>
-      <w:r>
-        <w:rPr>
-          <w:rFonts w:ascii="Times New Roman" w:hAnsi="Times New Roman"/>
-          <w:b w:val="false"/>
-          <w:bCs w:val="false"/>
-          <w:i w:val="false"/>
-          <w:iCs w:val="false"/>
-          <w:position w:val="0"/>
-          <w:sz w:val="24"/>
-          <w:sz w:val="24"/>
-          <w:szCs w:val="24"/>
-          <w:u w:val="none"/>
-          <w:vertAlign w:val="baseline"/>
-        </w:rPr>
-        <w:t>s</w:t>
-      </w:r>
-      <w:r>
-        <w:rPr>
-          <w:rFonts w:ascii="Times New Roman" w:hAnsi="Times New Roman"/>
-          <w:b w:val="false"/>
-          <w:bCs w:val="false"/>
-          <w:i w:val="false"/>
-          <w:iCs w:val="false"/>
-          <w:position w:val="0"/>
-          <w:sz w:val="24"/>
-          <w:sz w:val="24"/>
-          <w:szCs w:val="24"/>
-          <w:u w:val="none"/>
-          <w:vertAlign w:val="baseline"/>
-        </w:rPr>
-        <w:t>e</w:t>
-      </w:r>
-      <w:r>
-        <w:rPr>
-          <w:rFonts w:ascii="Times New Roman" w:hAnsi="Times New Roman"/>
-          <w:b w:val="false"/>
-          <w:bCs w:val="false"/>
-          <w:i w:val="false"/>
-          <w:iCs w:val="false"/>
-          <w:position w:val="0"/>
-          <w:sz w:val="24"/>
-          <w:sz w:val="24"/>
-          <w:szCs w:val="24"/>
-          <w:u w:val="none"/>
-          <w:vertAlign w:val="baseline"/>
-        </w:rPr>
-        <w:t xml:space="preserve"> the </w:t>
+        <w:t xml:space="preserve"> Use the </w:t>
       </w:r>
       <w:r>
         <w:rPr>
@@ -48260,103 +48154,7 @@
           <w:u w:val="none"/>
           <w:vertAlign w:val="baseline"/>
         </w:rPr>
-        <w:t xml:space="preserve"> </w:t>
-      </w:r>
-      <w:r>
-        <w:rPr>
-          <w:rFonts w:ascii="Times New Roman" w:hAnsi="Times New Roman"/>
-          <w:b w:val="false"/>
-          <w:bCs w:val="false"/>
-          <w:i w:val="false"/>
-          <w:iCs w:val="false"/>
-          <w:position w:val="0"/>
-          <w:sz w:val="24"/>
-          <w:sz w:val="24"/>
-          <w:szCs w:val="24"/>
-          <w:u w:val="none"/>
-          <w:vertAlign w:val="baseline"/>
-        </w:rPr>
-        <w:t xml:space="preserve">m-files </w:t>
-      </w:r>
-      <w:r>
-        <w:rPr>
-          <w:rFonts w:ascii="Times New Roman" w:hAnsi="Times New Roman"/>
-          <w:b w:val="false"/>
-          <w:bCs w:val="false"/>
-          <w:i w:val="false"/>
-          <w:iCs w:val="false"/>
-          <w:position w:val="0"/>
-          <w:sz w:val="24"/>
-          <w:sz w:val="24"/>
-          <w:szCs w:val="24"/>
-          <w:u w:val="none"/>
-          <w:vertAlign w:val="baseline"/>
-        </w:rPr>
-        <w:t xml:space="preserve">provided </w:t>
-      </w:r>
-      <w:r>
-        <w:rPr>
-          <w:rFonts w:ascii="Times New Roman" w:hAnsi="Times New Roman"/>
-          <w:b w:val="false"/>
-          <w:bCs w:val="false"/>
-          <w:i w:val="false"/>
-          <w:iCs w:val="false"/>
-          <w:position w:val="0"/>
-          <w:sz w:val="24"/>
-          <w:sz w:val="24"/>
-          <w:szCs w:val="24"/>
-          <w:u w:val="none"/>
-          <w:vertAlign w:val="baseline"/>
-        </w:rPr>
-        <w:t xml:space="preserve">to </w:t>
-      </w:r>
-      <w:r>
-        <w:rPr>
-          <w:rFonts w:ascii="Times New Roman" w:hAnsi="Times New Roman"/>
-          <w:b w:val="false"/>
-          <w:bCs w:val="false"/>
-          <w:i w:val="false"/>
-          <w:iCs w:val="false"/>
-          <w:position w:val="0"/>
-          <w:sz w:val="24"/>
-          <w:sz w:val="24"/>
-          <w:szCs w:val="24"/>
-          <w:u w:val="none"/>
-          <w:vertAlign w:val="baseline"/>
-        </w:rPr>
-        <w:t xml:space="preserve">carry out low-pass filtering with a cut-off period of 12 months for </w:t>
-      </w:r>
-      <w:r>
-        <w:rPr>
-          <w:rFonts w:ascii="Times New Roman" w:hAnsi="Times New Roman"/>
-          <w:b w:val="false"/>
-          <w:bCs w:val="false"/>
-          <w:i w:val="false"/>
-          <w:iCs w:val="false"/>
-          <w:position w:val="0"/>
-          <w:sz w:val="24"/>
-          <w:sz w:val="24"/>
-          <w:szCs w:val="24"/>
-          <w:u w:val="none"/>
-          <w:vertAlign w:val="baseline"/>
-        </w:rPr>
-        <w:t xml:space="preserve">both the nino3.4 and global surface temperature </w:t>
-      </w:r>
-      <w:r>
-        <w:rPr>
-          <w:rFonts w:ascii="Times New Roman" w:hAnsi="Times New Roman"/>
-          <w:b w:val="false"/>
-          <w:bCs w:val="false"/>
-          <w:i w:val="false"/>
-          <w:iCs w:val="false"/>
-          <w:position w:val="0"/>
-          <w:sz w:val="24"/>
-          <w:sz w:val="24"/>
-          <w:szCs w:val="24"/>
-          <w:u w:val="none"/>
-          <w:vertAlign w:val="baseline"/>
-        </w:rPr>
-        <w:t>time series (i.e., we want to remove all fluctuations faster than, and including, the annual cycles).</w:t>
+        <w:t xml:space="preserve"> m-files provided to carry out low-pass filtering with a cut-off period of 12 months for both the nino3.4 and global surface temperature time series (i.e., we want to remove all fluctuations faster than, and including, the annual cycles).</w:t>
       </w:r>
     </w:p>
     <w:p>
@@ -48445,55 +48243,7 @@
           <w:u w:val="none"/>
           <w:vertAlign w:val="baseline"/>
         </w:rPr>
-        <w:t xml:space="preserve"> </w:t>
-      </w:r>
-      <w:r>
-        <w:rPr>
-          <w:rFonts w:ascii="Times New Roman" w:hAnsi="Times New Roman"/>
-          <w:b w:val="false"/>
-          <w:bCs w:val="false"/>
-          <w:i w:val="false"/>
-          <w:iCs w:val="false"/>
-          <w:position w:val="0"/>
-          <w:sz w:val="24"/>
-          <w:sz w:val="24"/>
-          <w:szCs w:val="24"/>
-          <w:u w:val="none"/>
-          <w:vertAlign w:val="baseline"/>
-        </w:rPr>
-        <w:t>U</w:t>
-      </w:r>
-      <w:r>
-        <w:rPr>
-          <w:rFonts w:ascii="Times New Roman" w:hAnsi="Times New Roman"/>
-          <w:b w:val="false"/>
-          <w:bCs w:val="false"/>
-          <w:i w:val="false"/>
-          <w:iCs w:val="false"/>
-          <w:position w:val="0"/>
-          <w:sz w:val="24"/>
-          <w:sz w:val="24"/>
-          <w:szCs w:val="24"/>
-          <w:u w:val="none"/>
-          <w:vertAlign w:val="baseline"/>
-        </w:rPr>
-        <w:t>s</w:t>
-      </w:r>
-      <w:r>
-        <w:rPr>
-          <w:rFonts w:ascii="Times New Roman" w:hAnsi="Times New Roman"/>
-          <w:b w:val="false"/>
-          <w:bCs w:val="false"/>
-          <w:i w:val="false"/>
-          <w:iCs w:val="false"/>
-          <w:position w:val="0"/>
-          <w:sz w:val="24"/>
-          <w:sz w:val="24"/>
-          <w:szCs w:val="24"/>
-          <w:u w:val="none"/>
-          <w:vertAlign w:val="baseline"/>
-        </w:rPr>
-        <w:t xml:space="preserve">e the </w:t>
+        <w:t xml:space="preserve"> Use the </w:t>
       </w:r>
       <w:r>
         <w:rPr>
@@ -48525,39 +48275,7 @@
           <w:u w:val="none"/>
           <w:vertAlign w:val="baseline"/>
         </w:rPr>
-        <w:t xml:space="preserve"> m-file provided </w:t>
-      </w:r>
-      <w:r>
-        <w:rPr>
-          <w:rFonts w:ascii="Times New Roman" w:hAnsi="Times New Roman"/>
-          <w:b w:val="false"/>
-          <w:bCs w:val="false"/>
-          <w:i w:val="false"/>
-          <w:iCs w:val="false"/>
-          <w:position w:val="0"/>
-          <w:sz w:val="24"/>
-          <w:sz w:val="24"/>
-          <w:szCs w:val="24"/>
-          <w:u w:val="none"/>
-          <w:vertAlign w:val="baseline"/>
-        </w:rPr>
-        <w:t xml:space="preserve">to </w:t>
-      </w:r>
-      <w:r>
-        <w:rPr>
-          <w:rFonts w:ascii="Times New Roman" w:hAnsi="Times New Roman"/>
-          <w:b w:val="false"/>
-          <w:bCs w:val="false"/>
-          <w:i w:val="false"/>
-          <w:iCs w:val="false"/>
-          <w:position w:val="0"/>
-          <w:sz w:val="24"/>
-          <w:sz w:val="24"/>
-          <w:szCs w:val="24"/>
-          <w:u w:val="none"/>
-          <w:vertAlign w:val="baseline"/>
-        </w:rPr>
-        <w:t>calculate the power spectra for the filtered Nino3.4 timeseries from (i). Is there any noticeable difference in the power spectra between calculations performed only on first half and the second half of the time series?</w:t>
+        <w:t xml:space="preserve"> m-file provided to calculate the power spectra for the filtered Nino3.4 timeseries from (i). Is there any noticeable difference in the power spectra between calculations performed only on first half and the second half of the time series?</w:t>
       </w:r>
     </w:p>
     <w:p>
@@ -48732,16 +48450,6 @@
       <w:r>
         <w:rPr>
           <w:rFonts w:ascii="Times New Roman" w:hAnsi="Times New Roman"/>
-          <w:b w:val="false"/>
-          <w:bCs w:val="false"/>
-          <w:i w:val="false"/>
-          <w:iCs w:val="false"/>
-          <w:position w:val="0"/>
-          <w:sz w:val="24"/>
-          <w:sz w:val="24"/>
-          <w:szCs w:val="24"/>
-          <w:u w:val="none"/>
-          <w:vertAlign w:val="baseline"/>
         </w:rPr>
       </w:r>
     </w:p>
@@ -48775,43 +48483,13 @@
           <w:b/>
           <w:bCs/>
         </w:rPr>
-        <w:t>(</w:t>
+        <w:t>(i) and (ii)</w:t>
       </w:r>
       <w:r>
         <w:rPr>
           <w:rFonts w:ascii="Times New Roman" w:hAnsi="Times New Roman"/>
-          <w:b/>
-          <w:bCs/>
-        </w:rPr>
-        <w:t>i</w:t>
-      </w:r>
-      <w:r>
-        <w:rPr>
-          <w:rFonts w:ascii="Times New Roman" w:hAnsi="Times New Roman"/>
-          <w:b/>
-          <w:bCs/>
-        </w:rPr>
-        <w:t xml:space="preserve">) </w:t>
-      </w:r>
-      <w:r>
-        <w:rPr>
-          <w:rFonts w:ascii="Times New Roman" w:hAnsi="Times New Roman"/>
-          <w:b/>
-          <w:bCs/>
-        </w:rPr>
-        <w:t>and (ii)</w:t>
-      </w:r>
-      <w:r>
-        <w:rPr>
-          <w:rFonts w:ascii="Times New Roman" w:hAnsi="Times New Roman"/>
-        </w:rPr>
-        <w:t xml:space="preserve"> </w:t>
-      </w:r>
-      <w:r>
-        <w:rPr>
-          <w:rFonts w:ascii="Times New Roman" w:hAnsi="Times New Roman"/>
-        </w:rPr>
-        <w:t xml:space="preserve">I coded </w:t>
+        </w:rPr>
+        <w:t xml:space="preserve"> I coded </w:t>
       </w:r>
       <w:r>
         <w:rPr>
@@ -48855,39 +48533,7 @@
           <w:sz w:val="24"/>
           <w:szCs w:val="24"/>
         </w:rPr>
-        <w:t xml:space="preserve">provided. </w:t>
-      </w:r>
-      <w:r>
-        <w:rPr>
-          <w:rFonts w:ascii="Times New Roman" w:hAnsi="Times New Roman"/>
-          <w:sz w:val="24"/>
-          <w:szCs w:val="24"/>
-        </w:rPr>
-        <w:t>I used the cutoff frequency of 11</w:t>
-      </w:r>
-      <w:r>
-        <w:rPr>
-          <w:rFonts w:ascii="Times New Roman" w:hAnsi="Times New Roman"/>
-          <w:sz w:val="24"/>
-          <w:szCs w:val="24"/>
-        </w:rPr>
-        <w:t>.5</w:t>
-      </w:r>
-      <w:r>
-        <w:rPr>
-          <w:rFonts w:ascii="Times New Roman" w:hAnsi="Times New Roman"/>
-          <w:sz w:val="24"/>
-          <w:szCs w:val="24"/>
-        </w:rPr>
-        <w:t xml:space="preserve">/12 per year after the time interval of the time series (dt) is already defined as 1/12. </w:t>
-      </w:r>
-      <w:r>
-        <w:rPr>
-          <w:rFonts w:ascii="Times New Roman" w:hAnsi="Times New Roman"/>
-          <w:sz w:val="24"/>
-          <w:szCs w:val="24"/>
-        </w:rPr>
-        <w:t xml:space="preserve">The filtered time series </w:t>
+        <w:t xml:space="preserve">provided. I used the cutoff frequency of 11.5/12 per year after the time interval of the time series (dt) is already defined as 1/12. The filtered time series </w:t>
       </w:r>
       <w:r>
         <w:rPr>
@@ -48927,63 +48573,7 @@
           <w:sz w:val="24"/>
           <w:szCs w:val="24"/>
         </w:rPr>
-        <w:t xml:space="preserve">again for </w:t>
-      </w:r>
-      <w:r>
-        <w:rPr>
-          <w:rFonts w:ascii="Times New Roman" w:hAnsi="Times New Roman"/>
-          <w:sz w:val="24"/>
-          <w:szCs w:val="24"/>
-        </w:rPr>
-        <w:t>its</w:t>
-      </w:r>
-      <w:r>
-        <w:rPr>
-          <w:rFonts w:ascii="Times New Roman" w:hAnsi="Times New Roman"/>
-          <w:sz w:val="24"/>
-          <w:szCs w:val="24"/>
-        </w:rPr>
-        <w:t xml:space="preserve"> Fourier Transform (Line 3</w:t>
-      </w:r>
-      <w:r>
-        <w:rPr>
-          <w:rFonts w:ascii="Times New Roman" w:hAnsi="Times New Roman"/>
-          <w:sz w:val="24"/>
-          <w:szCs w:val="24"/>
-        </w:rPr>
-        <w:t>6</w:t>
-      </w:r>
-      <w:r>
-        <w:rPr>
-          <w:rFonts w:ascii="Times New Roman" w:hAnsi="Times New Roman"/>
-          <w:sz w:val="24"/>
-          <w:szCs w:val="24"/>
-        </w:rPr>
-        <w:t>) and then the power spectra</w:t>
-      </w:r>
-      <w:r>
-        <w:rPr>
-          <w:rFonts w:ascii="Times New Roman" w:hAnsi="Times New Roman"/>
-          <w:sz w:val="24"/>
-          <w:szCs w:val="24"/>
-        </w:rPr>
-        <w:t xml:space="preserve"> for the filtered time series</w:t>
-      </w:r>
-      <w:r>
-        <w:rPr>
-          <w:rFonts w:ascii="Times New Roman" w:hAnsi="Times New Roman"/>
-          <w:sz w:val="24"/>
-          <w:szCs w:val="24"/>
-        </w:rPr>
-        <w:t xml:space="preserve"> is plotted</w:t>
-      </w:r>
-      <w:r>
-        <w:rPr>
-          <w:rFonts w:ascii="Times New Roman" w:hAnsi="Times New Roman"/>
-          <w:sz w:val="24"/>
-          <w:szCs w:val="24"/>
-        </w:rPr>
-        <w:t xml:space="preserve"> in</w:t>
+        <w:t>again for its Fourier Transform (Line 36) and then the power spectra for the filtered time series is plotted in</w:t>
       </w:r>
       <w:r>
         <w:rPr>
@@ -49007,45 +48597,30 @@
           <w:sz w:val="22"/>
           <w:szCs w:val="22"/>
         </w:rPr>
-        <w:t>'</w:t>
+        <w:t xml:space="preserve">'. </w:t>
       </w:r>
       <w:r>
         <w:rPr>
           <w:rFonts w:ascii="Times New Roman" w:hAnsi="Times New Roman"/>
+          <w:sz w:val="24"/>
+          <w:szCs w:val="24"/>
+        </w:rPr>
+        <w:t>The following figures are produced:</w:t>
+      </w:r>
+    </w:p>
+    <w:p>
+      <w:pPr>
+        <w:pStyle w:val="TextBody"/>
+        <w:rPr>
           <w:sz w:val="22"/>
           <w:szCs w:val="22"/>
         </w:rPr>
-        <w:t xml:space="preserve">. </w:t>
-      </w:r>
-      <w:r>
-        <w:rPr>
-          <w:rFonts w:ascii="Times New Roman" w:hAnsi="Times New Roman"/>
-          <w:sz w:val="24"/>
-          <w:szCs w:val="24"/>
-        </w:rPr>
-        <w:t>The followin</w:t>
-      </w:r>
-      <w:r>
-        <w:rPr>
-          <w:rFonts w:ascii="Times New Roman" w:hAnsi="Times New Roman"/>
-          <w:sz w:val="24"/>
-          <w:szCs w:val="24"/>
-        </w:rPr>
-        <w:t>g figures are produced:</w:t>
-      </w:r>
-    </w:p>
-    <w:p>
-      <w:pPr>
-        <w:pStyle w:val="TextBody"/>
+      </w:pPr>
+      <w:r>
         <w:rPr>
           <w:sz w:val="22"/>
           <w:szCs w:val="22"/>
         </w:rPr>
-      </w:pPr>
-      <w:r>
-        <w:rPr>
-          <w:rFonts w:ascii="Times New Roman" w:hAnsi="Times New Roman"/>
-        </w:rPr>
       </w:r>
     </w:p>
     <w:p>
@@ -49058,10 +48633,11 @@
       </w:pPr>
       <w:r>
         <w:rPr>
-          <w:rFonts w:ascii="Times New Roman" w:hAnsi="Times New Roman"/>
+          <w:sz w:val="22"/>
+          <w:szCs w:val="22"/>
         </w:rPr>
         <w:drawing>
-          <wp:anchor behindDoc="0" distT="0" distB="0" distL="0" distR="0" simplePos="0" locked="0" layoutInCell="1" allowOverlap="1" relativeHeight="74">
+          <wp:anchor behindDoc="0" distT="0" distB="0" distL="0" distR="0" simplePos="0" locked="0" layoutInCell="1" allowOverlap="1" relativeHeight="19">
             <wp:simplePos x="0" y="0"/>
             <wp:positionH relativeFrom="column">
               <wp:align>center</wp:align>
@@ -49087,7 +48663,7 @@
                   </pic:nvPicPr>
                   <pic:blipFill>
                     <a:blip r:embed="rId38"/>
-                    <a:srcRect l="-86" t="-228" r="-86" b="-228"/>
+                    <a:srcRect l="-83" t="-221" r="-83" b="-221"/>
                     <a:stretch>
                       <a:fillRect/>
                     </a:stretch>
@@ -49111,14 +48687,29 @@
             </a:graphic>
           </wp:anchor>
         </w:drawing>
+      </w:r>
+    </w:p>
+    <w:p>
+      <w:pPr>
+        <w:pStyle w:val="TextBody"/>
+        <w:rPr>
+          <w:sz w:val="22"/>
+          <w:szCs w:val="22"/>
+        </w:rPr>
+      </w:pPr>
+      <w:r>
+        <w:rPr>
+          <w:sz w:val="22"/>
+          <w:szCs w:val="22"/>
+        </w:rPr>
         <w:drawing>
-          <wp:anchor behindDoc="0" distT="0" distB="0" distL="0" distR="0" simplePos="0" locked="0" layoutInCell="1" allowOverlap="1" relativeHeight="75">
+          <wp:anchor behindDoc="0" distT="0" distB="0" distL="0" distR="0" simplePos="0" locked="0" layoutInCell="1" allowOverlap="1" relativeHeight="20">
             <wp:simplePos x="0" y="0"/>
             <wp:positionH relativeFrom="column">
-              <wp:posOffset>996950</wp:posOffset>
+              <wp:posOffset>846455</wp:posOffset>
             </wp:positionH>
             <wp:positionV relativeFrom="paragraph">
-              <wp:posOffset>2340610</wp:posOffset>
+              <wp:posOffset>-93345</wp:posOffset>
             </wp:positionV>
             <wp:extent cx="3657600" cy="2057400"/>
             <wp:effectExtent l="0" t="0" r="0" b="0"/>
@@ -49138,7 +48729,7 @@
                   </pic:nvPicPr>
                   <pic:blipFill>
                     <a:blip r:embed="rId39"/>
-                    <a:srcRect l="-128" t="-228" r="-128" b="-228"/>
+                    <a:srcRect l="-124" t="-220" r="-124" b="-220"/>
                     <a:stretch>
                       <a:fillRect/>
                     </a:stretch>
@@ -49174,109 +48765,49 @@
       </w:pPr>
       <w:r>
         <w:rPr>
-          <w:rFonts w:ascii="Times New Roman" w:hAnsi="Times New Roman"/>
-        </w:rPr>
-      </w:r>
-    </w:p>
-    <w:p>
-      <w:pPr>
-        <w:pStyle w:val="TextBody"/>
-        <w:rPr>
           <w:sz w:val="22"/>
           <w:szCs w:val="22"/>
         </w:rPr>
-      </w:pPr>
-      <w:r>
-        <w:rPr>
-          <w:rFonts w:ascii="Times New Roman" w:hAnsi="Times New Roman"/>
-        </w:rPr>
         <mc:AlternateContent>
-          <mc:Choice Requires="wpg">
+          <mc:Choice Requires="wps">
             <w:drawing>
-              <wp:anchor behindDoc="0" distT="0" distB="0" distL="0" distR="0" simplePos="0" locked="0" layoutInCell="1" allowOverlap="1" relativeHeight="77">
+              <wp:anchor behindDoc="0" distT="0" distB="0" distL="0" distR="0" simplePos="0" locked="0" layoutInCell="1" allowOverlap="1" relativeHeight="25">
                 <wp:simplePos x="0" y="0"/>
                 <wp:positionH relativeFrom="column">
-                  <wp:posOffset>2938780</wp:posOffset>
+                  <wp:posOffset>5414645</wp:posOffset>
                 </wp:positionH>
                 <wp:positionV relativeFrom="paragraph">
-                  <wp:posOffset>-12700</wp:posOffset>
+                  <wp:posOffset>87630</wp:posOffset>
                 </wp:positionV>
-                <wp:extent cx="1598930" cy="379095"/>
+                <wp:extent cx="421640" cy="40640"/>
                 <wp:effectExtent l="0" t="0" r="0" b="0"/>
                 <wp:wrapSquare wrapText="bothSides"/>
                 <wp:docPr id="33" name=""/>
                 <a:graphic xmlns:a="http://schemas.openxmlformats.org/drawingml/2006/main">
-                  <a:graphicData uri="http://schemas.microsoft.com/office/word/2010/wordprocessingGroup">
-                    <wpg:wgp>
-                      <wpg:cNvGrpSpPr/>
-                      <wpg:grpSpPr>
+                  <a:graphicData uri="http://schemas.microsoft.com/office/word/2010/wordprocessingShape">
+                    <wps:wsp>
+                      <wps:cNvSpPr/>
+                      <wps:spPr>
                         <a:xfrm>
                           <a:off x="0" y="0"/>
-                          <a:ext cx="1598400" cy="378360"/>
+                          <a:ext cx="420840" cy="39960"/>
                         </a:xfrm>
-                      </wpg:grpSpPr>
-                      <wps:wsp>
-                        <wps:cNvSpPr txBox="1"/>
-                        <wps:spPr>
-                          <a:xfrm>
-                            <a:off x="540360" y="56520"/>
-                            <a:ext cx="1058040" cy="321840"/>
-                          </a:xfrm>
-                          <a:prstGeom prst="rect">
-                            <a:avLst/>
-                          </a:prstGeom>
+                        <a:prstGeom prst="rect">
+                          <a:avLst/>
+                        </a:prstGeom>
+                        <a:noFill/>
+                        <a:ln>
                           <a:noFill/>
-                          <a:ln>
-                            <a:noFill/>
-                          </a:ln>
-                        </wps:spPr>
-                        <wps:txbx>
-                          <w:txbxContent>
-                            <w:p>
-                              <w:pPr>
-                                <w:overflowPunct w:val="false"/>
-                                <w:rPr/>
-                              </w:pPr>
-                              <w:r>
-                                <w:rPr>
-                                  <w:sz w:val="20"/>
-                                  <w:rFonts w:ascii="Arial" w:hAnsi="Arial"/>
-                                </w:rPr>
-                                <w:t>1/0.285=3.5 yrs</w:t>
-                              </w:r>
-                            </w:p>
-                          </w:txbxContent>
-                        </wps:txbx>
-                        <wps:bodyPr wrap="square" lIns="0" rIns="0" tIns="0" bIns="0">
-                          <a:spAutoFit/>
-                        </wps:bodyPr>
-                      </wps:wsp>
-                      <wps:wsp>
-                        <wps:cNvSpPr/>
-                        <wps:spPr>
-                          <a:xfrm flipH="1" flipV="1">
-                            <a:off x="0" y="0"/>
-                            <a:ext cx="540360" cy="133920"/>
-                          </a:xfrm>
-                          <a:prstGeom prst="line">
-                            <a:avLst/>
-                          </a:prstGeom>
-                          <a:ln>
-                            <a:solidFill>
-                              <a:srgbClr val="000000"/>
-                            </a:solidFill>
-                            <a:tailEnd len="med" type="triangle" w="med"/>
-                          </a:ln>
-                        </wps:spPr>
-                        <wps:style>
-                          <a:lnRef idx="0"/>
-                          <a:fillRef idx="0"/>
-                          <a:effectRef idx="0"/>
-                          <a:fontRef idx="minor"/>
-                        </wps:style>
-                        <wps:bodyPr/>
-                      </wps:wsp>
-                    </wpg:wgp>
+                        </a:ln>
+                      </wps:spPr>
+                      <wps:style>
+                        <a:lnRef idx="0"/>
+                        <a:fillRef idx="0"/>
+                        <a:effectRef idx="0"/>
+                        <a:fontRef idx="minor"/>
+                      </wps:style>
+                      <wps:bodyPr/>
+                    </wps:wsp>
                   </a:graphicData>
                 </a:graphic>
               </wp:anchor>
@@ -49284,128 +48815,56 @@
           </mc:Choice>
           <mc:Fallback>
             <w:pict>
-              <v:group id="shape_0" style="position:absolute;margin-left:231.4pt;margin-top:-1pt;width:125.85pt;height:29.8pt" coordorigin="4628,-20" coordsize="2517,596">
-                <v:shapetype id="_x005F_x0000_t202" coordsize="21600,21600" o:spt="202" path="m,l,21600l21600,21600l21600,xe">
-                  <v:stroke joinstyle="miter"/>
-                  <v:path gradientshapeok="t" o:connecttype="rect"/>
-                </v:shapetype>
-                <v:shape id="shape_0" ID="Shape3" stroked="f" style="position:absolute;left:5479;top:69;width:1665;height:506" type="shapetype_202">
-                  <v:textbox>
-                    <w:txbxContent>
-                      <w:p>
-                        <w:pPr>
-                          <w:overflowPunct w:val="false"/>
-                          <w:rPr/>
-                        </w:pPr>
-                        <w:r>
-                          <w:rPr>
-                            <w:sz w:val="20"/>
-                            <w:rFonts w:ascii="Arial" w:hAnsi="Arial"/>
-                          </w:rPr>
-                          <w:t>1/0.285=3.5 yrs</w:t>
-                        </w:r>
-                      </w:p>
-                    </w:txbxContent>
-                  </v:textbox>
-                  <w10:wrap type="square"/>
-                  <v:fill o:detectmouseclick="t" on="false"/>
-                  <v:stroke color="black" joinstyle="round" endcap="flat"/>
-                </v:shape>
-                <v:line id="shape_0" from="4628,-20" to="5478,190" ID="Shape4" stroked="t" style="position:absolute;flip:xy">
-                  <v:stroke color="black" endarrow="block" endarrowwidth="medium" endarrowlength="medium" joinstyle="round" endcap="flat"/>
-                  <v:fill o:detectmouseclick="t" on="false"/>
-                </v:line>
-              </v:group>
+              <v:rect id="shape_0" stroked="f" style="position:absolute;margin-left:426.35pt;margin-top:6.9pt;width:33.1pt;height:3.1pt">
+                <w10:wrap type="none"/>
+                <v:fill o:detectmouseclick="t" on="false"/>
+                <v:stroke color="#3465a4" joinstyle="round" endcap="flat"/>
+              </v:rect>
             </w:pict>
           </mc:Fallback>
         </mc:AlternateContent>
         <mc:AlternateContent>
-          <mc:Choice Requires="wpg">
+          <mc:Choice Requires="wps">
             <w:drawing>
-              <wp:anchor behindDoc="0" distT="0" distB="0" distL="0" distR="0" simplePos="0" locked="0" layoutInCell="1" allowOverlap="1" relativeHeight="79">
+              <wp:anchor behindDoc="0" distT="0" distB="0" distL="0" distR="0" simplePos="0" locked="0" layoutInCell="1" allowOverlap="1" relativeHeight="26">
                 <wp:simplePos x="0" y="0"/>
                 <wp:positionH relativeFrom="column">
-                  <wp:posOffset>1479550</wp:posOffset>
+                  <wp:posOffset>2830195</wp:posOffset>
                 </wp:positionH>
                 <wp:positionV relativeFrom="paragraph">
-                  <wp:posOffset>-12700</wp:posOffset>
+                  <wp:posOffset>147955</wp:posOffset>
                 </wp:positionV>
-                <wp:extent cx="1228725" cy="195580"/>
+                <wp:extent cx="359410" cy="295275"/>
                 <wp:effectExtent l="0" t="0" r="0" b="0"/>
                 <wp:wrapSquare wrapText="bothSides"/>
                 <wp:docPr id="34" name=""/>
                 <a:graphic xmlns:a="http://schemas.openxmlformats.org/drawingml/2006/main">
-                  <a:graphicData uri="http://schemas.microsoft.com/office/word/2010/wordprocessingGroup">
-                    <wpg:wgp>
-                      <wpg:cNvGrpSpPr/>
-                      <wpg:grpSpPr>
-                        <a:xfrm>
+                  <a:graphicData uri="http://schemas.microsoft.com/office/word/2010/wordprocessingShape">
+                    <wps:wsp>
+                      <wps:cNvSpPr/>
+                      <wps:spPr>
+                        <a:xfrm flipH="1" flipV="1">
                           <a:off x="0" y="0"/>
-                          <a:ext cx="1227960" cy="195120"/>
+                          <a:ext cx="358920" cy="294480"/>
                         </a:xfrm>
-                      </wpg:grpSpPr>
-                      <wps:wsp>
-                        <wps:cNvSpPr txBox="1"/>
-                        <wps:spPr>
-                          <a:xfrm>
-                            <a:off x="0" y="0"/>
-                            <a:ext cx="1058040" cy="195120"/>
-                          </a:xfrm>
-                          <a:prstGeom prst="rect">
-                            <a:avLst/>
-                          </a:prstGeom>
-                          <a:noFill/>
-                          <a:ln>
-                            <a:noFill/>
-                          </a:ln>
-                        </wps:spPr>
-                        <wps:txbx>
-                          <w:txbxContent>
-                            <w:p>
-                              <w:pPr>
-                                <w:overflowPunct w:val="false"/>
-                                <w:rPr/>
-                              </w:pPr>
-                              <w:r>
-                                <w:rPr>
-                                  <w:sz w:val="20"/>
-                                  <w:rFonts w:ascii="Arial" w:hAnsi="Arial"/>
-                                </w:rPr>
-                                <w:t>1/0.1754=5.7 yrs</w:t>
-                              </w:r>
-                            </w:p>
-                          </w:txbxContent>
-                        </wps:txbx>
-                        <wps:bodyPr wrap="square" lIns="0" rIns="0" tIns="0" bIns="0">
-                          <a:spAutoFit/>
-                        </wps:bodyPr>
-                      </wps:wsp>
-                      <wps:wsp>
-                        <wps:cNvSpPr/>
-                        <wps:spPr>
-                          <a:xfrm flipV="1">
-                            <a:off x="973440" y="27360"/>
-                            <a:ext cx="254520" cy="33480"/>
-                          </a:xfrm>
-                          <a:prstGeom prst="line">
-                            <a:avLst/>
-                          </a:prstGeom>
-                          <a:ln>
-                            <a:solidFill>
-                              <a:srgbClr val="000000"/>
-                            </a:solidFill>
-                            <a:tailEnd len="med" type="triangle" w="med"/>
-                          </a:ln>
-                        </wps:spPr>
-                        <wps:style>
-                          <a:lnRef idx="0"/>
-                          <a:fillRef idx="0"/>
-                          <a:effectRef idx="0"/>
-                          <a:fontRef idx="minor"/>
-                        </wps:style>
-                        <wps:bodyPr/>
-                      </wps:wsp>
-                    </wpg:wgp>
+                        <a:prstGeom prst="line">
+                          <a:avLst/>
+                        </a:prstGeom>
+                        <a:ln>
+                          <a:solidFill>
+                            <a:srgbClr val="000000"/>
+                          </a:solidFill>
+                          <a:tailEnd len="med" type="triangle" w="med"/>
+                        </a:ln>
+                      </wps:spPr>
+                      <wps:style>
+                        <a:lnRef idx="0"/>
+                        <a:fillRef idx="0"/>
+                        <a:effectRef idx="0"/>
+                        <a:fontRef idx="minor"/>
+                      </wps:style>
+                      <wps:bodyPr/>
+                    </wps:wsp>
                   </a:graphicData>
                 </a:graphic>
               </wp:anchor>
@@ -49413,138 +48872,88 @@
           </mc:Choice>
           <mc:Fallback>
             <w:pict>
-              <v:group id="shape_0" style="position:absolute;margin-left:116.5pt;margin-top:-1pt;width:96.65pt;height:15.35pt" coordorigin="2330,-20" coordsize="1933,307">
-                <v:shape id="shape_0" ID="Shape3" stroked="f" style="position:absolute;left:2330;top:-20;width:1665;height:306" type="shapetype_202">
-                  <v:textbox>
-                    <w:txbxContent>
-                      <w:p>
-                        <w:pPr>
-                          <w:overflowPunct w:val="false"/>
-                          <w:rPr/>
-                        </w:pPr>
-                        <w:r>
-                          <w:rPr>
-                            <w:sz w:val="20"/>
-                            <w:rFonts w:ascii="Arial" w:hAnsi="Arial"/>
-                          </w:rPr>
-                          <w:t>1/0.1754=5.7 yrs</w:t>
-                        </w:r>
-                      </w:p>
-                    </w:txbxContent>
-                  </v:textbox>
-                  <w10:wrap type="square"/>
-                  <v:fill o:detectmouseclick="t" on="false"/>
-                  <v:stroke color="black" joinstyle="round" endcap="flat"/>
-                </v:shape>
-                <v:line id="shape_0" from="3863,23" to="4263,75" ID="Shape4" stroked="t" style="position:absolute;flip:y">
-                  <v:stroke color="black" endarrow="block" endarrowwidth="medium" endarrowlength="medium" joinstyle="round" endcap="flat"/>
-                  <v:fill o:detectmouseclick="t" on="false"/>
-                </v:line>
-              </v:group>
+              <v:line id="shape_0" from="218.7pt,5.35pt" to="246.9pt,28.5pt" stroked="t" style="position:absolute;flip:xy">
+                <v:stroke color="black" endarrow="block" endarrowwidth="medium" endarrowlength="medium" joinstyle="round" endcap="flat"/>
+                <v:fill o:detectmouseclick="t" on="false"/>
+              </v:line>
             </w:pict>
           </mc:Fallback>
         </mc:AlternateContent>
-      </w:r>
-    </w:p>
-    <w:p>
-      <w:pPr>
-        <w:pStyle w:val="TextBody"/>
-        <w:rPr>
-          <w:sz w:val="22"/>
-          <w:szCs w:val="22"/>
-        </w:rPr>
-      </w:pPr>
-      <w:r>
-        <w:rPr>
-          <w:rFonts w:ascii="Times New Roman" w:hAnsi="Times New Roman"/>
-        </w:rPr>
         <mc:AlternateContent>
-          <mc:Choice Requires="wpg">
+          <mc:Choice Requires="wps">
             <w:drawing>
-              <wp:anchor behindDoc="0" distT="0" distB="0" distL="0" distR="0" simplePos="0" locked="0" layoutInCell="1" allowOverlap="1" relativeHeight="78">
+              <wp:anchor behindDoc="0" distT="0" distB="0" distL="0" distR="0" simplePos="0" locked="0" layoutInCell="1" allowOverlap="1" relativeHeight="27">
                 <wp:simplePos x="0" y="0"/>
                 <wp:positionH relativeFrom="column">
-                  <wp:posOffset>1570355</wp:posOffset>
+                  <wp:posOffset>1358900</wp:posOffset>
                 </wp:positionH>
                 <wp:positionV relativeFrom="paragraph">
-                  <wp:posOffset>-156845</wp:posOffset>
+                  <wp:posOffset>-41910</wp:posOffset>
                 </wp:positionV>
-                <wp:extent cx="1290320" cy="322580"/>
+                <wp:extent cx="1096645" cy="147320"/>
                 <wp:effectExtent l="0" t="0" r="0" b="0"/>
                 <wp:wrapSquare wrapText="bothSides"/>
                 <wp:docPr id="35" name=""/>
                 <a:graphic xmlns:a="http://schemas.openxmlformats.org/drawingml/2006/main">
-                  <a:graphicData uri="http://schemas.microsoft.com/office/word/2010/wordprocessingGroup">
-                    <wpg:wgp>
-                      <wpg:cNvGrpSpPr/>
-                      <wpg:grpSpPr>
+                  <a:graphicData uri="http://schemas.microsoft.com/office/word/2010/wordprocessingShape">
+                    <wps:wsp>
+                      <wps:cNvSpPr/>
+                      <wps:spPr>
                         <a:xfrm>
                           <a:off x="0" y="0"/>
-                          <a:ext cx="1289520" cy="321840"/>
+                          <a:ext cx="1095840" cy="146520"/>
                         </a:xfrm>
-                      </wpg:grpSpPr>
-                      <wps:wsp>
-                        <wps:cNvSpPr txBox="1"/>
-                        <wps:spPr>
-                          <a:xfrm>
-                            <a:off x="0" y="133920"/>
-                            <a:ext cx="1058040" cy="187920"/>
-                          </a:xfrm>
-                          <a:prstGeom prst="rect">
-                            <a:avLst/>
-                          </a:prstGeom>
+                        <a:prstGeom prst="rect">
+                          <a:avLst/>
+                        </a:prstGeom>
+                        <a:noFill/>
+                        <a:ln>
                           <a:noFill/>
-                          <a:ln>
-                            <a:noFill/>
-                          </a:ln>
-                        </wps:spPr>
-                        <wps:txbx>
-                          <w:txbxContent>
-                            <w:p>
-                              <w:pPr>
-                                <w:overflowPunct w:val="false"/>
-                                <w:rPr/>
-                              </w:pPr>
-                              <w:r>
-                                <w:rPr>
-                                  <w:sz w:val="20"/>
-                                  <w:rFonts w:ascii="Arial" w:hAnsi="Arial"/>
-                                </w:rPr>
-                                <w:t>1/0.2631=3.8 yrs</w:t>
-                              </w:r>
-                            </w:p>
-                          </w:txbxContent>
-                        </wps:txbx>
-                        <wps:bodyPr wrap="square" lIns="0" rIns="0" tIns="0" bIns="0">
-                          <a:spAutoFit/>
-                        </wps:bodyPr>
-                      </wps:wsp>
-                      <wps:wsp>
-                        <wps:cNvSpPr/>
-                        <wps:spPr>
-                          <a:xfrm flipV="1">
-                            <a:off x="930960" y="0"/>
-                            <a:ext cx="358920" cy="163800"/>
-                          </a:xfrm>
-                          <a:prstGeom prst="line">
-                            <a:avLst/>
-                          </a:prstGeom>
-                          <a:ln>
-                            <a:solidFill>
-                              <a:srgbClr val="000000"/>
-                            </a:solidFill>
-                            <a:tailEnd len="med" type="triangle" w="med"/>
-                          </a:ln>
-                        </wps:spPr>
-                        <wps:style>
-                          <a:lnRef idx="0"/>
-                          <a:fillRef idx="0"/>
-                          <a:effectRef idx="0"/>
-                          <a:fontRef idx="minor"/>
-                        </wps:style>
-                        <wps:bodyPr/>
-                      </wps:wsp>
-                    </wpg:wgp>
+                        </a:ln>
+                      </wps:spPr>
+                      <wps:style>
+                        <a:lnRef idx="0"/>
+                        <a:fillRef idx="0"/>
+                        <a:effectRef idx="0"/>
+                        <a:fontRef idx="minor"/>
+                      </wps:style>
+                      <wps:txbx>
+                        <w:txbxContent>
+                          <w:p>
+                            <w:pPr>
+                              <w:overflowPunct w:val="false"/>
+                              <w:spacing w:before="0" w:after="0" w:lineRule="auto" w:line="240"/>
+                              <w:jc w:val="left"/>
+                              <w:rPr/>
+                            </w:pPr>
+                            <w:r>
+                              <w:rPr>
+                                <w:sz w:val="20"/>
+                                <w:b w:val="false"/>
+                                <w:u w:val="none"/>
+                                <w:dstrike w:val="false"/>
+                                <w:strike w:val="false"/>
+                                <w:i w:val="false"/>
+                                <w:vertAlign w:val="baseline"/>
+                                <w:position w:val="0"/>
+                                <w:spacing w:val="0"/>
+                                <w:szCs w:val="20"/>
+                                <w:bCs w:val="false"/>
+                                <w:iCs w:val="false"/>
+                                <w:smallCaps w:val="false"/>
+                                <w:caps w:val="false"/>
+                                <w:rFonts w:ascii="Arial" w:hAnsi="Arial"/>
+                                <w:color w:val="000000"/>
+                              </w:rPr>
+                              <w:t>1/0.1754=5.7 yrs</w:t>
+                            </w:r>
+                          </w:p>
+                        </w:txbxContent>
+                      </wps:txbx>
+                      <wps:bodyPr lIns="0" rIns="0" tIns="0" bIns="0">
+                        <a:spAutoFit/>
+                      </wps:bodyPr>
+                    </wps:wsp>
                   </a:graphicData>
                 </a:graphic>
               </wp:anchor>
@@ -49552,37 +48961,103 @@
           </mc:Choice>
           <mc:Fallback>
             <w:pict>
-              <v:group id="shape_0" style="position:absolute;margin-left:123.65pt;margin-top:-12.35pt;width:101.5pt;height:25.35pt" coordorigin="2473,-247" coordsize="2030,507">
-                <v:shape id="shape_0" ID="Shape3" stroked="f" style="position:absolute;left:2473;top:-36;width:1665;height:295" type="shapetype_202">
-                  <v:textbox>
-                    <w:txbxContent>
-                      <w:p>
-                        <w:pPr>
-                          <w:overflowPunct w:val="false"/>
-                          <w:rPr/>
-                        </w:pPr>
-                        <w:r>
-                          <w:rPr>
-                            <w:sz w:val="20"/>
-                            <w:rFonts w:ascii="Arial" w:hAnsi="Arial"/>
-                          </w:rPr>
-                          <w:t>1/0.2631=3.8 yrs</w:t>
-                        </w:r>
-                      </w:p>
-                    </w:txbxContent>
-                  </v:textbox>
-                  <w10:wrap type="square"/>
-                  <v:fill o:detectmouseclick="t" on="false"/>
-                  <v:stroke color="black" joinstyle="round" endcap="flat"/>
-                </v:shape>
-                <v:line id="shape_0" from="3939,-247" to="4503,10" ID="Shape4" stroked="t" style="position:absolute;flip:y">
-                  <v:stroke color="black" endarrow="block" endarrowwidth="medium" endarrowlength="medium" joinstyle="round" endcap="flat"/>
-                  <v:fill o:detectmouseclick="t" on="false"/>
-                </v:line>
-              </v:group>
+              <v:rect id="shape_0" stroked="f" style="position:absolute;margin-left:107pt;margin-top:-3.3pt;width:86.25pt;height:11.5pt">
+                <v:textbox>
+                  <w:txbxContent>
+                    <w:p>
+                      <w:pPr>
+                        <w:overflowPunct w:val="false"/>
+                        <w:spacing w:before="0" w:after="0" w:lineRule="auto" w:line="240"/>
+                        <w:jc w:val="left"/>
+                        <w:rPr/>
+                      </w:pPr>
+                      <w:r>
+                        <w:rPr>
+                          <w:sz w:val="20"/>
+                          <w:b w:val="false"/>
+                          <w:u w:val="none"/>
+                          <w:dstrike w:val="false"/>
+                          <w:strike w:val="false"/>
+                          <w:i w:val="false"/>
+                          <w:vertAlign w:val="baseline"/>
+                          <w:position w:val="0"/>
+                          <w:spacing w:val="0"/>
+                          <w:szCs w:val="20"/>
+                          <w:bCs w:val="false"/>
+                          <w:iCs w:val="false"/>
+                          <w:smallCaps w:val="false"/>
+                          <w:caps w:val="false"/>
+                          <w:rFonts w:ascii="Arial" w:hAnsi="Arial"/>
+                          <w:color w:val="000000"/>
+                        </w:rPr>
+                        <w:t>1/0.1754=5.7 yrs</w:t>
+                      </w:r>
+                    </w:p>
+                  </w:txbxContent>
+                </v:textbox>
+                <w10:wrap type="square"/>
+                <v:fill o:detectmouseclick="t" on="false"/>
+                <v:stroke color="#3465a4" joinstyle="round" endcap="flat"/>
+              </v:rect>
             </w:pict>
           </mc:Fallback>
         </mc:AlternateContent>
+        <mc:AlternateContent>
+          <mc:Choice Requires="wps">
+            <w:drawing>
+              <wp:anchor behindDoc="0" distT="0" distB="0" distL="0" distR="0" simplePos="0" locked="0" layoutInCell="1" allowOverlap="1" relativeHeight="29">
+                <wp:simplePos x="0" y="0"/>
+                <wp:positionH relativeFrom="column">
+                  <wp:posOffset>2323465</wp:posOffset>
+                </wp:positionH>
+                <wp:positionV relativeFrom="paragraph">
+                  <wp:posOffset>48260</wp:posOffset>
+                </wp:positionV>
+                <wp:extent cx="227965" cy="69850"/>
+                <wp:effectExtent l="0" t="0" r="0" b="0"/>
+                <wp:wrapSquare wrapText="bothSides"/>
+                <wp:docPr id="36" name=""/>
+                <a:graphic xmlns:a="http://schemas.openxmlformats.org/drawingml/2006/main">
+                  <a:graphicData uri="http://schemas.microsoft.com/office/word/2010/wordprocessingShape">
+                    <wps:wsp>
+                      <wps:cNvSpPr/>
+                      <wps:spPr>
+                        <a:xfrm>
+                          <a:off x="0" y="0"/>
+                          <a:ext cx="227160" cy="69120"/>
+                        </a:xfrm>
+                        <a:prstGeom prst="line">
+                          <a:avLst/>
+                        </a:prstGeom>
+                        <a:ln>
+                          <a:solidFill>
+                            <a:srgbClr val="000000"/>
+                          </a:solidFill>
+                          <a:tailEnd len="med" type="triangle" w="med"/>
+                        </a:ln>
+                      </wps:spPr>
+                      <wps:style>
+                        <a:lnRef idx="0"/>
+                        <a:fillRef idx="0"/>
+                        <a:effectRef idx="0"/>
+                        <a:fontRef idx="minor"/>
+                      </wps:style>
+                      <wps:bodyPr/>
+                    </wps:wsp>
+                  </a:graphicData>
+                </a:graphic>
+              </wp:anchor>
+            </w:drawing>
+          </mc:Choice>
+          <mc:Fallback>
+            <w:pict>
+              <v:line id="shape_0" from="182.55pt,1.35pt" to="200.4pt,6.75pt" stroked="t" style="position:absolute">
+                <v:stroke color="black" endarrow="block" endarrowwidth="medium" endarrowlength="medium" joinstyle="round" endcap="flat"/>
+                <v:fill o:detectmouseclick="t" on="false"/>
+              </v:line>
+            </w:pict>
+          </mc:Fallback>
+        </mc:AlternateContent>
       </w:r>
     </w:p>
     <w:p>
@@ -49595,22 +49070,366 @@
       </w:pPr>
       <w:r>
         <w:rPr>
-          <w:rFonts w:ascii="Times New Roman" w:hAnsi="Times New Roman"/>
-        </w:rPr>
-      </w:r>
-    </w:p>
-    <w:p>
-      <w:pPr>
-        <w:pStyle w:val="TextBody"/>
-        <w:rPr>
           <w:sz w:val="22"/>
           <w:szCs w:val="22"/>
         </w:rPr>
-      </w:pPr>
-      <w:r>
-        <w:rPr>
-          <w:rFonts w:ascii="Times New Roman" w:hAnsi="Times New Roman"/>
-        </w:rPr>
+        <mc:AlternateContent>
+          <mc:Choice Requires="wps">
+            <w:drawing>
+              <wp:anchor behindDoc="0" distT="0" distB="0" distL="0" distR="0" simplePos="0" locked="0" layoutInCell="1" allowOverlap="1" relativeHeight="21">
+                <wp:simplePos x="0" y="0"/>
+                <wp:positionH relativeFrom="column">
+                  <wp:posOffset>3644900</wp:posOffset>
+                </wp:positionH>
+                <wp:positionV relativeFrom="paragraph">
+                  <wp:posOffset>-64770</wp:posOffset>
+                </wp:positionV>
+                <wp:extent cx="2272030" cy="121285"/>
+                <wp:effectExtent l="0" t="0" r="0" b="0"/>
+                <wp:wrapSquare wrapText="bothSides"/>
+                <wp:docPr id="37" name="Image3"/>
+                <a:graphic xmlns:a="http://schemas.openxmlformats.org/drawingml/2006/main">
+                  <a:graphicData uri="http://schemas.microsoft.com/office/word/2010/wordprocessingShape">
+                    <wps:wsp>
+                      <wps:cNvSpPr/>
+                      <wps:spPr>
+                        <a:xfrm>
+                          <a:off x="0" y="0"/>
+                          <a:ext cx="2271240" cy="120600"/>
+                        </a:xfrm>
+                        <a:prstGeom prst="rect">
+                          <a:avLst/>
+                        </a:prstGeom>
+                        <a:noFill/>
+                        <a:ln>
+                          <a:noFill/>
+                        </a:ln>
+                      </wps:spPr>
+                      <wps:style>
+                        <a:lnRef idx="0"/>
+                        <a:fillRef idx="0"/>
+                        <a:effectRef idx="0"/>
+                        <a:fontRef idx="minor"/>
+                      </wps:style>
+                      <wps:bodyPr/>
+                    </wps:wsp>
+                  </a:graphicData>
+                </a:graphic>
+              </wp:anchor>
+            </w:drawing>
+          </mc:Choice>
+          <mc:Fallback>
+            <w:pict>
+              <v:rect id="shape_0" ID="Image3" stroked="f" style="position:absolute;margin-left:287pt;margin-top:-5.1pt;width:178.8pt;height:9.45pt">
+                <w10:wrap type="none"/>
+                <v:fill o:detectmouseclick="t" on="false"/>
+                <v:stroke color="#3465a4" joinstyle="round" endcap="flat"/>
+              </v:rect>
+            </w:pict>
+          </mc:Fallback>
+        </mc:AlternateContent>
+        <mc:AlternateContent>
+          <mc:Choice Requires="wps">
+            <w:drawing>
+              <wp:anchor behindDoc="0" distT="0" distB="0" distL="0" distR="0" simplePos="0" locked="0" layoutInCell="1" allowOverlap="1" relativeHeight="23">
+                <wp:simplePos x="0" y="0"/>
+                <wp:positionH relativeFrom="column">
+                  <wp:posOffset>3136265</wp:posOffset>
+                </wp:positionH>
+                <wp:positionV relativeFrom="paragraph">
+                  <wp:posOffset>89535</wp:posOffset>
+                </wp:positionV>
+                <wp:extent cx="882650" cy="147320"/>
+                <wp:effectExtent l="0" t="0" r="0" b="0"/>
+                <wp:wrapSquare wrapText="bothSides"/>
+                <wp:docPr id="38" name=""/>
+                <a:graphic xmlns:a="http://schemas.openxmlformats.org/drawingml/2006/main">
+                  <a:graphicData uri="http://schemas.microsoft.com/office/word/2010/wordprocessingShape">
+                    <wps:wsp>
+                      <wps:cNvSpPr/>
+                      <wps:spPr>
+                        <a:xfrm>
+                          <a:off x="0" y="0"/>
+                          <a:ext cx="882000" cy="146520"/>
+                        </a:xfrm>
+                        <a:prstGeom prst="rect">
+                          <a:avLst/>
+                        </a:prstGeom>
+                        <a:noFill/>
+                        <a:ln>
+                          <a:noFill/>
+                        </a:ln>
+                      </wps:spPr>
+                      <wps:style>
+                        <a:lnRef idx="0"/>
+                        <a:fillRef idx="0"/>
+                        <a:effectRef idx="0"/>
+                        <a:fontRef idx="minor"/>
+                      </wps:style>
+                      <wps:txbx>
+                        <w:txbxContent>
+                          <w:p>
+                            <w:pPr>
+                              <w:overflowPunct w:val="false"/>
+                              <w:spacing w:before="0" w:after="0" w:lineRule="auto" w:line="240"/>
+                              <w:jc w:val="left"/>
+                              <w:rPr/>
+                            </w:pPr>
+                            <w:r>
+                              <w:rPr>
+                                <w:sz w:val="20"/>
+                                <w:b w:val="false"/>
+                                <w:u w:val="none"/>
+                                <w:dstrike w:val="false"/>
+                                <w:strike w:val="false"/>
+                                <w:i w:val="false"/>
+                                <w:vertAlign w:val="baseline"/>
+                                <w:position w:val="0"/>
+                                <w:spacing w:val="0"/>
+                                <w:szCs w:val="20"/>
+                                <w:bCs w:val="false"/>
+                                <w:iCs w:val="false"/>
+                                <w:smallCaps w:val="false"/>
+                                <w:caps w:val="false"/>
+                                <w:rFonts w:ascii="Arial" w:hAnsi="Arial"/>
+                                <w:color w:val="000000"/>
+                              </w:rPr>
+                              <w:t>1/0.285=3.5 yrs</w:t>
+                            </w:r>
+                          </w:p>
+                        </w:txbxContent>
+                      </wps:txbx>
+                      <wps:bodyPr lIns="0" rIns="0" tIns="0" bIns="0">
+                        <a:spAutoFit/>
+                      </wps:bodyPr>
+                    </wps:wsp>
+                  </a:graphicData>
+                </a:graphic>
+              </wp:anchor>
+            </w:drawing>
+          </mc:Choice>
+          <mc:Fallback>
+            <w:pict>
+              <v:rect id="shape_0" stroked="f" style="position:absolute;margin-left:246.95pt;margin-top:7.05pt;width:69.4pt;height:11.5pt">
+                <v:textbox>
+                  <w:txbxContent>
+                    <w:p>
+                      <w:pPr>
+                        <w:overflowPunct w:val="false"/>
+                        <w:spacing w:before="0" w:after="0" w:lineRule="auto" w:line="240"/>
+                        <w:jc w:val="left"/>
+                        <w:rPr/>
+                      </w:pPr>
+                      <w:r>
+                        <w:rPr>
+                          <w:sz w:val="20"/>
+                          <w:b w:val="false"/>
+                          <w:u w:val="none"/>
+                          <w:dstrike w:val="false"/>
+                          <w:strike w:val="false"/>
+                          <w:i w:val="false"/>
+                          <w:vertAlign w:val="baseline"/>
+                          <w:position w:val="0"/>
+                          <w:spacing w:val="0"/>
+                          <w:szCs w:val="20"/>
+                          <w:bCs w:val="false"/>
+                          <w:iCs w:val="false"/>
+                          <w:smallCaps w:val="false"/>
+                          <w:caps w:val="false"/>
+                          <w:rFonts w:ascii="Arial" w:hAnsi="Arial"/>
+                          <w:color w:val="000000"/>
+                        </w:rPr>
+                        <w:t>1/0.285=3.5 yrs</w:t>
+                      </w:r>
+                    </w:p>
+                  </w:txbxContent>
+                </v:textbox>
+                <w10:wrap type="square"/>
+                <v:fill o:detectmouseclick="t" on="false"/>
+                <v:stroke color="#3465a4" joinstyle="round" endcap="flat"/>
+              </v:rect>
+            </w:pict>
+          </mc:Fallback>
+        </mc:AlternateContent>
+        <mc:AlternateContent>
+          <mc:Choice Requires="wps">
+            <w:drawing>
+              <wp:anchor behindDoc="0" distT="0" distB="0" distL="0" distR="0" simplePos="0" locked="0" layoutInCell="1" allowOverlap="1" relativeHeight="24">
+                <wp:simplePos x="0" y="0"/>
+                <wp:positionH relativeFrom="column">
+                  <wp:posOffset>2295525</wp:posOffset>
+                </wp:positionH>
+                <wp:positionV relativeFrom="paragraph">
+                  <wp:posOffset>12065</wp:posOffset>
+                </wp:positionV>
+                <wp:extent cx="438785" cy="182880"/>
+                <wp:effectExtent l="0" t="0" r="0" b="0"/>
+                <wp:wrapSquare wrapText="bothSides"/>
+                <wp:docPr id="39" name=""/>
+                <a:graphic xmlns:a="http://schemas.openxmlformats.org/drawingml/2006/main">
+                  <a:graphicData uri="http://schemas.microsoft.com/office/word/2010/wordprocessingShape">
+                    <wps:wsp>
+                      <wps:cNvSpPr/>
+                      <wps:spPr>
+                        <a:xfrm flipV="1">
+                          <a:off x="0" y="0"/>
+                          <a:ext cx="438120" cy="182160"/>
+                        </a:xfrm>
+                        <a:prstGeom prst="line">
+                          <a:avLst/>
+                        </a:prstGeom>
+                        <a:ln>
+                          <a:solidFill>
+                            <a:srgbClr val="000000"/>
+                          </a:solidFill>
+                          <a:tailEnd len="med" type="triangle" w="med"/>
+                        </a:ln>
+                      </wps:spPr>
+                      <wps:style>
+                        <a:lnRef idx="0"/>
+                        <a:fillRef idx="0"/>
+                        <a:effectRef idx="0"/>
+                        <a:fontRef idx="minor"/>
+                      </wps:style>
+                      <wps:bodyPr/>
+                    </wps:wsp>
+                  </a:graphicData>
+                </a:graphic>
+              </wp:anchor>
+            </w:drawing>
+          </mc:Choice>
+          <mc:Fallback>
+            <w:pict>
+              <v:line id="shape_0" from="179.35pt,-5.1pt" to="213.8pt,9.2pt" stroked="t" style="position:absolute;flip:y">
+                <v:stroke color="black" endarrow="block" endarrowwidth="medium" endarrowlength="medium" joinstyle="round" endcap="flat"/>
+                <v:fill o:detectmouseclick="t" on="false"/>
+              </v:line>
+            </w:pict>
+          </mc:Fallback>
+        </mc:AlternateContent>
+        <mc:AlternateContent>
+          <mc:Choice Requires="wps">
+            <w:drawing>
+              <wp:anchor behindDoc="0" distT="0" distB="0" distL="0" distR="0" simplePos="0" locked="0" layoutInCell="1" allowOverlap="1" relativeHeight="28">
+                <wp:simplePos x="0" y="0"/>
+                <wp:positionH relativeFrom="column">
+                  <wp:posOffset>1316355</wp:posOffset>
+                </wp:positionH>
+                <wp:positionV relativeFrom="paragraph">
+                  <wp:posOffset>60960</wp:posOffset>
+                </wp:positionV>
+                <wp:extent cx="1010920" cy="147320"/>
+                <wp:effectExtent l="0" t="0" r="0" b="0"/>
+                <wp:wrapSquare wrapText="bothSides"/>
+                <wp:docPr id="40" name=""/>
+                <a:graphic xmlns:a="http://schemas.openxmlformats.org/drawingml/2006/main">
+                  <a:graphicData uri="http://schemas.microsoft.com/office/word/2010/wordprocessingShape">
+                    <wps:wsp>
+                      <wps:cNvSpPr/>
+                      <wps:spPr>
+                        <a:xfrm>
+                          <a:off x="0" y="0"/>
+                          <a:ext cx="1010160" cy="146520"/>
+                        </a:xfrm>
+                        <a:prstGeom prst="rect">
+                          <a:avLst/>
+                        </a:prstGeom>
+                        <a:noFill/>
+                        <a:ln>
+                          <a:noFill/>
+                        </a:ln>
+                      </wps:spPr>
+                      <wps:style>
+                        <a:lnRef idx="0"/>
+                        <a:fillRef idx="0"/>
+                        <a:effectRef idx="0"/>
+                        <a:fontRef idx="minor"/>
+                      </wps:style>
+                      <wps:txbx>
+                        <w:txbxContent>
+                          <w:p>
+                            <w:pPr>
+                              <w:overflowPunct w:val="false"/>
+                              <w:spacing w:before="0" w:after="0" w:lineRule="auto" w:line="240"/>
+                              <w:jc w:val="left"/>
+                              <w:rPr/>
+                            </w:pPr>
+                            <w:r>
+                              <w:rPr>
+                                <w:sz w:val="20"/>
+                                <w:b w:val="false"/>
+                                <w:u w:val="none"/>
+                                <w:dstrike w:val="false"/>
+                                <w:strike w:val="false"/>
+                                <w:i w:val="false"/>
+                                <w:vertAlign w:val="baseline"/>
+                                <w:position w:val="0"/>
+                                <w:spacing w:val="0"/>
+                                <w:szCs w:val="20"/>
+                                <w:bCs w:val="false"/>
+                                <w:iCs w:val="false"/>
+                                <w:smallCaps w:val="false"/>
+                                <w:caps w:val="false"/>
+                                <w:rFonts w:ascii="Arial" w:hAnsi="Arial"/>
+                                <w:color w:val="000000"/>
+                              </w:rPr>
+                              <w:t>1/0.2631=3.8 yrs</w:t>
+                            </w:r>
+                          </w:p>
+                        </w:txbxContent>
+                      </wps:txbx>
+                      <wps:bodyPr lIns="0" rIns="0" tIns="0" bIns="0">
+                        <a:spAutoFit/>
+                      </wps:bodyPr>
+                    </wps:wsp>
+                  </a:graphicData>
+                </a:graphic>
+              </wp:anchor>
+            </w:drawing>
+          </mc:Choice>
+          <mc:Fallback>
+            <w:pict>
+              <v:rect id="shape_0" stroked="f" style="position:absolute;margin-left:103.65pt;margin-top:4.8pt;width:79.5pt;height:11.5pt">
+                <v:textbox>
+                  <w:txbxContent>
+                    <w:p>
+                      <w:pPr>
+                        <w:overflowPunct w:val="false"/>
+                        <w:spacing w:before="0" w:after="0" w:lineRule="auto" w:line="240"/>
+                        <w:jc w:val="left"/>
+                        <w:rPr/>
+                      </w:pPr>
+                      <w:r>
+                        <w:rPr>
+                          <w:sz w:val="20"/>
+                          <w:b w:val="false"/>
+                          <w:u w:val="none"/>
+                          <w:dstrike w:val="false"/>
+                          <w:strike w:val="false"/>
+                          <w:i w:val="false"/>
+                          <w:vertAlign w:val="baseline"/>
+                          <w:position w:val="0"/>
+                          <w:spacing w:val="0"/>
+                          <w:szCs w:val="20"/>
+                          <w:bCs w:val="false"/>
+                          <w:iCs w:val="false"/>
+                          <w:smallCaps w:val="false"/>
+                          <w:caps w:val="false"/>
+                          <w:rFonts w:ascii="Arial" w:hAnsi="Arial"/>
+                          <w:color w:val="000000"/>
+                        </w:rPr>
+                        <w:t>1/0.2631=3.8 yrs</w:t>
+                      </w:r>
+                    </w:p>
+                  </w:txbxContent>
+                </v:textbox>
+                <w10:wrap type="square"/>
+                <v:fill o:detectmouseclick="t" on="false"/>
+                <v:stroke color="#3465a4" joinstyle="round" endcap="flat"/>
+              </v:rect>
+            </w:pict>
+          </mc:Fallback>
+        </mc:AlternateContent>
       </w:r>
     </w:p>
     <w:p>
@@ -49623,22 +49442,9 @@
       </w:pPr>
       <w:r>
         <w:rPr>
-          <w:rFonts w:ascii="Times New Roman" w:hAnsi="Times New Roman"/>
-        </w:rPr>
-      </w:r>
-    </w:p>
-    <w:p>
-      <w:pPr>
-        <w:pStyle w:val="TextBody"/>
-        <w:rPr>
           <w:sz w:val="22"/>
           <w:szCs w:val="22"/>
         </w:rPr>
-      </w:pPr>
-      <w:r>
-        <w:rPr>
-          <w:rFonts w:ascii="Times New Roman" w:hAnsi="Times New Roman"/>
-        </w:rPr>
       </w:r>
     </w:p>
     <w:p>
@@ -49651,24 +49457,71 @@
       </w:pPr>
       <w:r>
         <w:rPr>
-          <w:rFonts w:ascii="Times New Roman" w:hAnsi="Times New Roman"/>
-        </w:rPr>
-      </w:r>
-    </w:p>
-    <w:p>
-      <w:pPr>
-        <w:pStyle w:val="TextBody"/>
-        <w:rPr>
           <w:sz w:val="22"/>
           <w:szCs w:val="22"/>
         </w:rPr>
-      </w:pPr>
-      <w:r>
-        <w:rPr>
-          <w:rFonts w:ascii="Times New Roman" w:hAnsi="Times New Roman"/>
+      </w:r>
+    </w:p>
+    <w:p>
+      <w:pPr>
+        <w:pStyle w:val="TextBody"/>
+        <w:rPr>
+          <w:sz w:val="22"/>
+          <w:szCs w:val="22"/>
+        </w:rPr>
+      </w:pPr>
+      <w:r>
+        <w:rPr>
+          <w:sz w:val="22"/>
+          <w:szCs w:val="22"/>
+        </w:rPr>
+      </w:r>
+    </w:p>
+    <w:p>
+      <w:pPr>
+        <w:pStyle w:val="TextBody"/>
+        <w:rPr>
+          <w:sz w:val="22"/>
+          <w:szCs w:val="22"/>
+        </w:rPr>
+      </w:pPr>
+      <w:r>
+        <w:rPr>
+          <w:sz w:val="22"/>
+          <w:szCs w:val="22"/>
+        </w:rPr>
+      </w:r>
+    </w:p>
+    <w:p>
+      <w:pPr>
+        <w:pStyle w:val="TextBody"/>
+        <w:rPr>
+          <w:sz w:val="22"/>
+          <w:szCs w:val="22"/>
+        </w:rPr>
+      </w:pPr>
+      <w:r>
+        <w:rPr>
+          <w:sz w:val="22"/>
+          <w:szCs w:val="22"/>
+        </w:rPr>
+      </w:r>
+    </w:p>
+    <w:p>
+      <w:pPr>
+        <w:pStyle w:val="TextBody"/>
+        <w:rPr>
+          <w:sz w:val="22"/>
+          <w:szCs w:val="22"/>
+        </w:rPr>
+      </w:pPr>
+      <w:r>
+        <w:rPr>
+          <w:sz w:val="22"/>
+          <w:szCs w:val="22"/>
         </w:rPr>
         <w:drawing>
-          <wp:anchor behindDoc="0" distT="0" distB="0" distL="0" distR="0" simplePos="0" locked="0" layoutInCell="1" allowOverlap="1" relativeHeight="76">
+          <wp:anchor behindDoc="0" distT="0" distB="0" distL="0" distR="0" simplePos="0" locked="0" layoutInCell="1" allowOverlap="1" relativeHeight="22">
             <wp:simplePos x="0" y="0"/>
             <wp:positionH relativeFrom="column">
               <wp:align>center</wp:align>
@@ -49679,7 +49532,7 @@
             <wp:extent cx="2743200" cy="2057400"/>
             <wp:effectExtent l="0" t="0" r="0" b="0"/>
             <wp:wrapTopAndBottom/>
-            <wp:docPr id="36" name="Image21" descr=""/>
+            <wp:docPr id="41" name="Image21" descr=""/>
             <wp:cNvGraphicFramePr>
               <a:graphicFrameLocks xmlns:a="http://schemas.openxmlformats.org/drawingml/2006/main" noChangeAspect="1"/>
             </wp:cNvGraphicFramePr>
@@ -49687,14 +49540,14 @@
               <a:graphicData uri="http://schemas.openxmlformats.org/drawingml/2006/picture">
                 <pic:pic xmlns:pic="http://schemas.openxmlformats.org/drawingml/2006/picture">
                   <pic:nvPicPr>
-                    <pic:cNvPr id="36" name="Image21" descr=""/>
+                    <pic:cNvPr id="41" name="Image21" descr=""/>
                     <pic:cNvPicPr>
                       <a:picLocks noChangeAspect="1" noChangeArrowheads="1"/>
                     </pic:cNvPicPr>
                   </pic:nvPicPr>
                   <pic:blipFill>
                     <a:blip r:embed="rId40"/>
-                    <a:srcRect l="-147" t="-196" r="-147" b="-196"/>
+                    <a:srcRect l="-142" t="-189" r="-142" b="-189"/>
                     <a:stretch>
                       <a:fillRect/>
                     </a:stretch>
@@ -49735,63 +49588,23 @@
           <w:sz w:val="24"/>
           <w:szCs w:val="24"/>
         </w:rPr>
-        <w:t>T</w:t>
-      </w:r>
-      <w:r>
+        <w:t>The power spectra is eliminated for frequencies greater than 1 per year, so we have probably done this correctly. We can also see that the Nino3.4 time series has cycles at around one per 3.5, 3.8, and 5.7 years. When I checked the power spectra calculated using the first and second halves of the available data, I found that the earlier part has peaked periods between 2.8 to 3.8 years, and the later part has peaked periods between 2.4 to 5.6 years. So it seems that the Nino3.4 spectra have changed, with more recent decades covering a broader range of periods as well as longer periods.</w:t>
+      </w:r>
+    </w:p>
+    <w:p>
+      <w:pPr>
+        <w:pStyle w:val="TextBody"/>
         <w:rPr>
           <w:rFonts w:ascii="Times New Roman" w:hAnsi="Times New Roman"/>
-          <w:sz w:val="24"/>
-          <w:szCs w:val="24"/>
-        </w:rPr>
-        <w:t xml:space="preserve">he power spectra is </w:t>
-      </w:r>
+        </w:rPr>
+      </w:pPr>
       <w:r>
         <w:rPr>
           <w:rFonts w:ascii="Times New Roman" w:hAnsi="Times New Roman"/>
           <w:sz w:val="24"/>
           <w:szCs w:val="24"/>
         </w:rPr>
-        <w:t>eliminated</w:t>
-      </w:r>
-      <w:r>
-        <w:rPr>
-          <w:rFonts w:ascii="Times New Roman" w:hAnsi="Times New Roman"/>
-          <w:sz w:val="24"/>
-          <w:szCs w:val="24"/>
-        </w:rPr>
-        <w:t xml:space="preserve"> for frequencies greater than 1 per year, so we have probably done this correctly.</w:t>
-      </w:r>
-      <w:r>
-        <w:rPr>
-          <w:rFonts w:ascii="Times New Roman" w:hAnsi="Times New Roman"/>
-          <w:sz w:val="24"/>
-          <w:szCs w:val="24"/>
-        </w:rPr>
-        <w:t xml:space="preserve"> We can also see that the Nino3.4 time series has cycles at around one per 3.5, 3.8, and 5.7 years. When I checked the power spectra calculated using the first and second halves of the available data, I found that the earlier part has peaked periods between 2.8 to 3.8 years, and the later part has peaked periods between 2.4 to 5.6 years. So it seems that the Nino3.4 spectra have changed, with more recent decades covering a broader range of periods as well as longer periods.</w:t>
-      </w:r>
-    </w:p>
-    <w:p>
-      <w:pPr>
-        <w:pStyle w:val="TextBody"/>
-        <w:rPr>
-          <w:rFonts w:ascii="Times New Roman" w:hAnsi="Times New Roman"/>
-        </w:rPr>
-      </w:pPr>
-      <w:r>
-        <w:rPr>
-          <w:rFonts w:ascii="Times New Roman" w:hAnsi="Times New Roman"/>
-          <w:sz w:val="24"/>
-          <w:szCs w:val="24"/>
-        </w:rPr>
-        <w:t>I</w:t>
-      </w:r>
-      <w:r>
-        <w:rPr>
-          <w:rFonts w:ascii="Times New Roman" w:hAnsi="Times New Roman"/>
-          <w:sz w:val="24"/>
-          <w:szCs w:val="24"/>
-        </w:rPr>
-        <w:t xml:space="preserve"> modified the m-file slightly to also do the lowpass filtering of the global surface temperature</w:t>
+        <w:t>I modified the m-file slightly to also do the lowpass filtering of the global surface temperature</w:t>
       </w:r>
       <w:r>
         <w:rPr>
@@ -49799,7 +49612,15 @@
           <w:sz w:val="22"/>
           <w:szCs w:val="22"/>
         </w:rPr>
-        <w:t xml:space="preserve"> (</w:t>
+        <w:t xml:space="preserve"> (see </w:t>
+      </w:r>
+      <w:r>
+        <w:rPr>
+          <w:rFonts w:ascii="Courier New" w:hAnsi="Courier New"/>
+          <w:sz w:val="22"/>
+          <w:szCs w:val="22"/>
+        </w:rPr>
+        <w:t>filter_lab9_solns_2.m</w:t>
       </w:r>
       <w:r>
         <w:rPr>
@@ -49807,47 +49628,15 @@
           <w:sz w:val="22"/>
           <w:szCs w:val="22"/>
         </w:rPr>
-        <w:t xml:space="preserve">see </w:t>
-      </w:r>
-      <w:r>
-        <w:rPr>
-          <w:rFonts w:ascii="Courier New" w:hAnsi="Courier New"/>
-          <w:sz w:val="22"/>
-          <w:szCs w:val="22"/>
-        </w:rPr>
-        <w:t>filter_lab9_solns_2.m</w:t>
+        <w:t>).</w:t>
       </w:r>
       <w:r>
         <w:rPr>
           <w:rFonts w:ascii="Times New Roman" w:hAnsi="Times New Roman"/>
-          <w:sz w:val="22"/>
-          <w:szCs w:val="22"/>
-        </w:rPr>
-        <w:t>).</w:t>
-      </w:r>
-      <w:r>
-        <w:rPr>
-          <w:rFonts w:ascii="Times New Roman" w:hAnsi="Times New Roman"/>
-          <w:sz w:val="24"/>
-          <w:szCs w:val="24"/>
-        </w:rPr>
-        <w:t xml:space="preserve"> I used the last two lines of the</w:t>
-      </w:r>
-      <w:r>
-        <w:rPr>
-          <w:rFonts w:ascii="Times New Roman" w:hAnsi="Times New Roman"/>
-          <w:sz w:val="24"/>
-          <w:szCs w:val="24"/>
-        </w:rPr>
-        <w:t xml:space="preserve"> two</w:t>
-      </w:r>
-      <w:r>
-        <w:rPr>
-          <w:rFonts w:ascii="Times New Roman" w:hAnsi="Times New Roman"/>
-          <w:sz w:val="24"/>
-          <w:szCs w:val="24"/>
-        </w:rPr>
-        <w:t xml:space="preserve"> m-files to store the filtered time series data  to </w:t>
+          <w:sz w:val="24"/>
+          <w:szCs w:val="24"/>
+        </w:rPr>
+        <w:t xml:space="preserve"> I used the last two lines of the two m-files to store the filtered time series data  to </w:t>
       </w:r>
       <w:r>
         <w:rPr>
@@ -49979,17 +49768,7 @@
           <w:sz w:val="22"/>
           <w:szCs w:val="22"/>
         </w:rPr>
-        <w:t xml:space="preserve">Since the nino3.4 index is shorter by 9 years, the correlation </w:t>
-      </w:r>
-      <w:r>
-        <w:rPr>
-          <w:rFonts w:ascii="Times New Roman" w:hAnsi="Times New Roman"/>
-          <w:b w:val="false"/>
-          <w:bCs w:val="false"/>
-          <w:sz w:val="22"/>
-          <w:szCs w:val="22"/>
-        </w:rPr>
-        <w:t>between them are calculated as:</w:t>
+        <w:t>Since the nino3.4 index is shorter by 9 years, the correlation between them are calculated as:</w:t>
       </w:r>
     </w:p>
     <w:p>
@@ -50012,17 +49791,7 @@
           <w:sz w:val="22"/>
           <w:szCs w:val="22"/>
         </w:rPr>
-        <w:t>[r,p,rlo,rup]=corrcoef(glbtsstlowpass(1:end),nino34lowpass(109:end))</w:t>
-      </w:r>
-      <w:r>
-        <w:rPr>
-          <w:rFonts w:ascii="Courier New" w:hAnsi="Courier New"/>
-          <w:b w:val="false"/>
-          <w:bCs w:val="false"/>
-          <w:sz w:val="22"/>
-          <w:szCs w:val="22"/>
-        </w:rPr>
-        <w:t>,</w:t>
+        <w:t>[r,p,rlo,rup]=corrcoef(glbtsstlowpass(1:end),nino34lowpass(109:end)),</w:t>
       </w:r>
     </w:p>
     <w:p>
@@ -50045,17 +49814,7 @@
           <w:sz w:val="24"/>
           <w:szCs w:val="24"/>
         </w:rPr>
-        <w:t xml:space="preserve">which results in r=[0.2, 0.29]. Therefore, it is found that the two time series have weak but statistically significant correlation. </w:t>
-      </w:r>
-      <w:r>
-        <w:rPr>
-          <w:rFonts w:ascii="Times New Roman" w:hAnsi="Times New Roman"/>
-          <w:b w:val="false"/>
-          <w:bCs w:val="false"/>
-          <w:sz w:val="24"/>
-          <w:szCs w:val="24"/>
-        </w:rPr>
-        <w:t>Calculated in similar way, the first halve of the available data results in r=[0.35, 0.47], while in the second halve r=[0.23, 0.36]. Therefore, it is possible that the two time series have stronger monthly correlation in the earlier part of the available data.</w:t>
+        <w:t>which results in r=[0.2, 0.29]. Therefore, it is found that the two time series have weak but statistically significant correlation. Calculated in similar way, the first halve of the available data results in r=[0.35, 0.47], while in the second halve r=[0.23, 0.36]. Therefore, it is possible that the two time series have stronger monthly correlation in the earlier part of the available data.</w:t>
       </w:r>
     </w:p>
     <w:p>
@@ -50069,11 +49828,8 @@
       </w:pPr>
       <w:r>
         <w:rPr>
-          <w:rFonts w:ascii="Times New Roman" w:hAnsi="Times New Roman"/>
-          <w:b/>
-          <w:bCs/>
-          <w:sz w:val="24"/>
-          <w:szCs w:val="24"/>
+          <w:b w:val="false"/>
+          <w:bCs w:val="false"/>
         </w:rPr>
       </w:r>
     </w:p>
@@ -50168,40 +49924,7 @@
           <w:szCs w:val="24"/>
           <w:u w:val="none"/>
         </w:rPr>
-        <w:t xml:space="preserve">. Here are </w:t>
-      </w:r>
-      <w:r>
-        <w:rPr>
-          <w:rFonts w:ascii="Times New Roman" w:hAnsi="Times New Roman"/>
-          <w:b w:val="false"/>
-          <w:bCs w:val="false"/>
-          <w:sz w:val="24"/>
-          <w:szCs w:val="24"/>
-          <w:u w:val="none"/>
-        </w:rPr>
-        <w:t xml:space="preserve">examples of code snippets for </w:t>
-      </w:r>
-      <w:r>
-        <w:rPr>
-          <w:rFonts w:ascii="Times New Roman" w:hAnsi="Times New Roman"/>
-          <w:b w:val="false"/>
-          <w:bCs w:val="false"/>
-          <w:sz w:val="24"/>
-          <w:szCs w:val="24"/>
-          <w:u w:val="none"/>
-        </w:rPr>
-        <w:t>how to use them from the main m-file</w:t>
-      </w:r>
-      <w:r>
-        <w:rPr>
-          <w:rFonts w:ascii="Times New Roman" w:hAnsi="Times New Roman"/>
-          <w:b w:val="false"/>
-          <w:bCs w:val="false"/>
-          <w:sz w:val="24"/>
-          <w:szCs w:val="24"/>
-          <w:u w:val="none"/>
-        </w:rPr>
-        <w:t>.</w:t>
+        <w:t>. Here are examples of code snippets for how to use them from the main m-file.</w:t>
       </w:r>
     </w:p>
     <w:p>
@@ -50307,23 +50030,7 @@
           <w:color w:val="000000"/>
           <w:sz w:val="20"/>
         </w:rPr>
-        <w:t>nino34f=highpass(F,Fc,1</w:t>
-      </w:r>
-      <w:r>
-        <w:rPr>
-          <w:rFonts w:ascii="courier" w:hAnsi="courier"/>
-          <w:color w:val="000000"/>
-          <w:sz w:val="20"/>
-        </w:rPr>
-        <w:t>1.5/12</w:t>
-      </w:r>
-      <w:r>
-        <w:rPr>
-          <w:rFonts w:ascii="courier" w:hAnsi="courier"/>
-          <w:color w:val="000000"/>
-          <w:sz w:val="20"/>
-        </w:rPr>
-        <w:t>);</w:t>
+        <w:t>nino34f=highpass(F,Fc,11.5/12);</w:t>
       </w:r>
       <w:bookmarkEnd w:id="16"/>
     </w:p>
@@ -50338,12 +50045,9 @@
       </w:pPr>
       <w:r>
         <w:rPr>
-          <w:rFonts w:ascii="Times New Roman" w:hAnsi="Times New Roman"/>
-          <w:b w:val="false"/>
-          <w:bCs w:val="false"/>
-          <w:sz w:val="24"/>
-          <w:szCs w:val="24"/>
-          <w:u w:val="none"/>
+          <w:rFonts w:ascii="courier" w:hAnsi="courier"/>
+          <w:color w:val="228B22"/>
+          <w:sz w:val="20"/>
         </w:rPr>
       </w:r>
     </w:p>
@@ -50385,12 +50089,9 @@
       </w:pPr>
       <w:r>
         <w:rPr>
-          <w:rFonts w:ascii="Times New Roman" w:hAnsi="Times New Roman"/>
-          <w:b w:val="false"/>
-          <w:bCs w:val="false"/>
-          <w:sz w:val="24"/>
-          <w:szCs w:val="24"/>
-          <w:u w:val="none"/>
+          <w:rFonts w:ascii="courier" w:hAnsi="courier"/>
+          <w:color w:val="228B22"/>
+          <w:sz w:val="20"/>
         </w:rPr>
       </w:r>
     </w:p>
@@ -50465,39 +50166,7 @@
           <w:color w:val="000000"/>
           <w:sz w:val="20"/>
         </w:rPr>
-        <w:t>nino34f=bandpass(F,Fc,</w:t>
-      </w:r>
-      <w:r>
-        <w:rPr>
-          <w:rFonts w:ascii="courier" w:hAnsi="courier"/>
-          <w:color w:val="000000"/>
-          <w:sz w:val="20"/>
-        </w:rPr>
-        <w:t>1/10</w:t>
-      </w:r>
-      <w:r>
-        <w:rPr>
-          <w:rFonts w:ascii="courier" w:hAnsi="courier"/>
-          <w:color w:val="000000"/>
-          <w:sz w:val="20"/>
-        </w:rPr>
-        <w:t>,</w:t>
-      </w:r>
-      <w:r>
-        <w:rPr>
-          <w:rFonts w:ascii="courier" w:hAnsi="courier"/>
-          <w:color w:val="000000"/>
-          <w:sz w:val="20"/>
-        </w:rPr>
-        <w:t>11.5/12</w:t>
-      </w:r>
-      <w:r>
-        <w:rPr>
-          <w:rFonts w:ascii="courier" w:hAnsi="courier"/>
-          <w:color w:val="000000"/>
-          <w:sz w:val="20"/>
-        </w:rPr>
-        <w:t>);</w:t>
+        <w:t>nino34f=bandpass(F,Fc,1/10,11.5/12);</w:t>
       </w:r>
     </w:p>
     <w:p>
@@ -50569,11 +50238,7 @@
           <w:tab w:val="clear" w:pos="720"/>
           <w:tab w:val="left" w:pos="0" w:leader="none"/>
         </w:tabs>
-        <w:rPr>
-          <w:rFonts w:ascii="Times New Roman" w:hAnsi="Times New Roman"/>
-          <w:sz w:val="24"/>
-          <w:szCs w:val="24"/>
-        </w:rPr>
+        <w:rPr/>
       </w:pPr>
       <w:r>
         <w:rPr>
@@ -50583,7 +50248,7 @@
           <w:sz w:val="24"/>
           <w:szCs w:val="24"/>
         </w:rPr>
-        <w:t>S. Chapra, R. Canale, Numerical Methods for Engineers, McGraw-Hill.</w:t>
+        <w:t>Chapra, Canale, Numerical Methods for Engineers, McGraw-Hill.</w:t>
       </w:r>
     </w:p>
     <w:p>
@@ -50807,13 +50472,32 @@
       <w:pPr>
         <w:pStyle w:val="Bodytext"/>
         <w:rPr>
-          <w:sz w:val="24"/>
-          <w:szCs w:val="24"/>
-        </w:rPr>
-      </w:pPr>
-      <w:r>
-        <w:rPr>
-          <w:rFonts w:cs="Arial"/>
+          <w:rFonts w:ascii="Times New Roman" w:hAnsi="Times New Roman"/>
+          <w:sz w:val="24"/>
+          <w:szCs w:val="24"/>
+        </w:rPr>
+      </w:pPr>
+      <w:r>
+        <w:rPr>
+          <w:rFonts w:cs="Arial" w:ascii="Times New Roman" w:hAnsi="Times New Roman"/>
+          <w:sz w:val="24"/>
+          <w:szCs w:val="24"/>
+        </w:rPr>
+        <w:t>Evans, Blackledge, Yardley, 2000, Numerical Methods for Partial Differential Equations, Springer.</w:t>
+      </w:r>
+    </w:p>
+    <w:p>
+      <w:pPr>
+        <w:pStyle w:val="Bodytext"/>
+        <w:rPr>
+          <w:rFonts w:ascii="Times New Roman" w:hAnsi="Times New Roman"/>
+          <w:sz w:val="24"/>
+          <w:szCs w:val="24"/>
+        </w:rPr>
+      </w:pPr>
+      <w:r>
+        <w:rPr>
+          <w:rFonts w:cs="Arial" w:ascii="Times New Roman" w:hAnsi="Times New Roman"/>
           <w:sz w:val="24"/>
           <w:szCs w:val="24"/>
         </w:rPr>
@@ -50830,35 +50514,36 @@
       </w:pPr>
       <w:r>
         <w:rPr>
-          <w:rFonts w:cs="Arial"/>
-          <w:sz w:val="24"/>
-          <w:szCs w:val="24"/>
-        </w:rPr>
-        <w:t>Evans, Blackledge, Yardley, 2000, Numerical Methods for Partial Differential Equations, Springer.</w:t>
+          <w:rFonts w:cs="Arial" w:ascii="Times New Roman" w:hAnsi="Times New Roman"/>
+          <w:sz w:val="24"/>
+          <w:szCs w:val="24"/>
+        </w:rPr>
+        <w:t>Larsson, Thomee, 2009, Partial Differential Equations with Numerical Methods, Springer.</w:t>
       </w:r>
     </w:p>
     <w:p>
       <w:pPr>
         <w:pStyle w:val="Bodytext"/>
         <w:rPr>
-          <w:sz w:val="24"/>
-          <w:szCs w:val="24"/>
-        </w:rPr>
-      </w:pPr>
-      <w:r>
-        <w:rPr>
-          <w:rFonts w:cs="Arial"/>
-          <w:sz w:val="24"/>
-          <w:szCs w:val="24"/>
-        </w:rPr>
-        <w:t>Larsson, Thomee, 2009, Partial Differential Equations with Numerical Methods, Springer.</w:t>
+          <w:rFonts w:ascii="Times New Roman" w:hAnsi="Times New Roman"/>
+          <w:sz w:val="24"/>
+          <w:szCs w:val="24"/>
+        </w:rPr>
+      </w:pPr>
+      <w:r>
+        <w:rPr>
+          <w:rFonts w:cs="Arial" w:ascii="Times New Roman" w:hAnsi="Times New Roman"/>
+          <w:sz w:val="24"/>
+          <w:szCs w:val="24"/>
+        </w:rPr>
+        <w:t>Morton, Mayers, 2005, Numerical Solution of Partial Differential Equations, 2nd Ed., Cambridge University Press.</w:t>
       </w:r>
     </w:p>
     <w:p>
       <w:pPr>
         <w:pStyle w:val="Bodytext"/>
         <w:rPr>
-          <w:rFonts w:ascii="Times New Roman" w:hAnsi="Times New Roman"/>
+          <w:rFonts w:ascii="Times New Roman" w:hAnsi="Times New Roman" w:cs="Arial"/>
           <w:sz w:val="24"/>
           <w:szCs w:val="24"/>
         </w:rPr>
@@ -50869,20 +50554,7 @@
           <w:sz w:val="24"/>
           <w:szCs w:val="24"/>
         </w:rPr>
-        <w:t>Morton, Mayers, 2005, Numerical Solution of Partial Differential Equations, 2nd Ed., Cambridge University Press.</w:t>
-      </w:r>
-    </w:p>
-    <w:p>
-      <w:pPr>
-        <w:pStyle w:val="Bodytext"/>
-        <w:rPr>
-          <w:rFonts w:cs="Arial"/>
-        </w:rPr>
-      </w:pPr>
-      <w:r>
-        <w:rPr>
-          <w:rFonts w:cs="Arial"/>
-        </w:rPr>
+        <w:t>Smith, 1986, Numerical Solution of Partial Differential Equations: Finite Difference Methods, Oxford University Press.</w:t>
       </w:r>
     </w:p>
     <w:p>
@@ -51554,19 +51226,17 @@
         <w:spacing w:before="0" w:after="69"/>
         <w:rPr/>
       </w:pPr>
-      <w:hyperlink r:id="rId47">
-        <w:r>
-          <w:rPr>
-            <w:rStyle w:val="InternetLink"/>
-            <w:rFonts w:cs="Courier New" w:ascii="Courier New" w:hAnsi="Courier New"/>
-            <w:b w:val="false"/>
-            <w:bCs w:val="false"/>
-            <w:sz w:val="22"/>
-            <w:szCs w:val="22"/>
-          </w:rPr>
-          <w:t>http://www.scilab.org/</w:t>
-        </w:r>
-      </w:hyperlink>
+      <w:r>
+        <w:rPr>
+          <w:rStyle w:val="InternetLink"/>
+          <w:rFonts w:cs="Courier New" w:ascii="Courier New" w:hAnsi="Courier New"/>
+          <w:b w:val="false"/>
+          <w:bCs w:val="false"/>
+          <w:sz w:val="22"/>
+          <w:szCs w:val="22"/>
+        </w:rPr>
+        <w:t>http://www.scilab.org/</w:t>
+      </w:r>
     </w:p>
     <w:p>
       <w:pPr>
@@ -51582,7 +51252,13 @@
         </w:rPr>
       </w:pPr>
       <w:r>
-        <w:rPr/>
+        <w:rPr>
+          <w:rFonts w:cs="Courier New" w:ascii="Courier New" w:hAnsi="Courier New"/>
+          <w:b w:val="false"/>
+          <w:bCs w:val="false"/>
+          <w:sz w:val="22"/>
+          <w:szCs w:val="22"/>
+        </w:rPr>
       </w:r>
     </w:p>
     <w:p>
@@ -51599,7 +51275,13 @@
         </w:rPr>
       </w:pPr>
       <w:r>
-        <w:rPr/>
+        <w:rPr>
+          <w:rFonts w:cs="Courier New" w:ascii="Courier New" w:hAnsi="Courier New"/>
+          <w:b w:val="false"/>
+          <w:bCs w:val="false"/>
+          <w:sz w:val="22"/>
+          <w:szCs w:val="22"/>
+        </w:rPr>
       </w:r>
       <w:r>
         <w:br w:type="page"/>
@@ -51610,11 +51292,7 @@
         <w:pStyle w:val="Bodytext"/>
         <w:spacing w:before="0" w:after="69"/>
         <w:jc w:val="center"/>
-        <w:rPr>
-          <w:rFonts w:ascii="Times New Roman" w:hAnsi="Times New Roman"/>
-          <w:sz w:val="24"/>
-          <w:szCs w:val="24"/>
-        </w:rPr>
+        <w:rPr/>
       </w:pPr>
       <w:r>
         <w:rPr>
@@ -51628,8 +51306,8 @@
       </w:r>
     </w:p>
     <w:sectPr>
-      <w:headerReference w:type="even" r:id="rId48"/>
-      <w:headerReference w:type="default" r:id="rId49"/>
+      <w:headerReference w:type="even" r:id="rId46"/>
+      <w:headerReference w:type="default" r:id="rId47"/>
       <w:type w:val="nextPage"/>
       <w:pgSz w:w="11906" w:h="16838"/>
       <w:pgMar w:left="1728" w:right="1267" w:header="1267" w:top="1831" w:footer="0" w:bottom="1267" w:gutter="0"/>
@@ -51667,33 +51345,23 @@
       </w:rPr>
     </w:pPr>
     <w:r>
-      <w:rPr>
-        <w:rFonts w:ascii="Arial" w:hAnsi="Arial"/>
-      </w:rPr>
+      <w:rPr/>
       <w:fldChar w:fldCharType="begin"/>
     </w:r>
     <w:r>
-      <w:rPr>
-        <w:rFonts w:ascii="Arial" w:hAnsi="Arial"/>
-      </w:rPr>
+      <w:rPr/>
       <w:instrText> PAGE </w:instrText>
     </w:r>
     <w:r>
-      <w:rPr>
-        <w:rFonts w:ascii="Arial" w:hAnsi="Arial"/>
-      </w:rPr>
+      <w:rPr/>
       <w:fldChar w:fldCharType="separate"/>
     </w:r>
     <w:r>
-      <w:rPr>
-        <w:rFonts w:ascii="Arial" w:hAnsi="Arial"/>
-      </w:rPr>
+      <w:rPr/>
       <w:t>5</w:t>
     </w:r>
     <w:r>
-      <w:rPr>
-        <w:rFonts w:ascii="Arial" w:hAnsi="Arial"/>
-      </w:rPr>
+      <w:rPr/>
       <w:fldChar w:fldCharType="end"/>
     </w:r>
   </w:p>
@@ -51732,7 +51400,7 @@
       <w:rPr>
         <w:rFonts w:ascii="Arial" w:hAnsi="Arial"/>
       </w:rPr>
-      <w:t>12</w:t>
+      <w:t>10</w:t>
     </w:r>
     <w:r>
       <w:rPr>
@@ -51776,7 +51444,7 @@
       <w:rPr>
         <w:rFonts w:ascii="Arial" w:hAnsi="Arial"/>
       </w:rPr>
-      <w:t>9</w:t>
+      <w:t>7</w:t>
     </w:r>
     <w:r>
       <w:rPr>
@@ -51807,9 +51475,7 @@
   <w:p>
     <w:pPr>
       <w:pStyle w:val="Header"/>
-      <w:rPr>
-        <w:rFonts w:ascii="Arial" w:hAnsi="Arial"/>
-      </w:rPr>
+      <w:rPr/>
     </w:pPr>
     <w:r>
       <w:rPr>
@@ -51881,7 +51547,7 @@
     </w:r>
     <w:r>
       <w:rPr/>
-      <w:t>2</w:t>
+      <w:t>4</w:t>
     </w:r>
     <w:r>
       <w:rPr/>
@@ -51902,33 +51568,23 @@
       </w:rPr>
     </w:pPr>
     <w:r>
-      <w:rPr>
-        <w:rFonts w:ascii="Arial" w:hAnsi="Arial"/>
-      </w:rPr>
+      <w:rPr/>
       <w:fldChar w:fldCharType="begin"/>
     </w:r>
     <w:r>
-      <w:rPr>
-        <w:rFonts w:ascii="Arial" w:hAnsi="Arial"/>
-      </w:rPr>
+      <w:rPr/>
       <w:instrText> PAGE </w:instrText>
     </w:r>
     <w:r>
-      <w:rPr>
-        <w:rFonts w:ascii="Arial" w:hAnsi="Arial"/>
-      </w:rPr>
+      <w:rPr/>
       <w:fldChar w:fldCharType="separate"/>
     </w:r>
     <w:r>
-      <w:rPr>
-        <w:rFonts w:ascii="Arial" w:hAnsi="Arial"/>
-      </w:rPr>
+      <w:rPr/>
       <w:t>3</w:t>
     </w:r>
     <w:r>
-      <w:rPr>
-        <w:rFonts w:ascii="Arial" w:hAnsi="Arial"/>
-      </w:rPr>
+      <w:rPr/>
       <w:fldChar w:fldCharType="end"/>
     </w:r>
   </w:p>
@@ -51945,33 +51601,23 @@
       </w:rPr>
     </w:pPr>
     <w:r>
-      <w:rPr>
-        <w:rFonts w:ascii="Arial" w:hAnsi="Arial"/>
-      </w:rPr>
+      <w:rPr/>
       <w:fldChar w:fldCharType="begin"/>
     </w:r>
     <w:r>
-      <w:rPr>
-        <w:rFonts w:ascii="Arial" w:hAnsi="Arial"/>
-      </w:rPr>
+      <w:rPr/>
       <w:instrText> PAGE </w:instrText>
     </w:r>
     <w:r>
-      <w:rPr>
-        <w:rFonts w:ascii="Arial" w:hAnsi="Arial"/>
-      </w:rPr>
+      <w:rPr/>
       <w:fldChar w:fldCharType="separate"/>
     </w:r>
     <w:r>
-      <w:rPr>
-        <w:rFonts w:ascii="Arial" w:hAnsi="Arial"/>
-      </w:rPr>
+      <w:rPr/>
       <w:t>4</w:t>
     </w:r>
     <w:r>
-      <w:rPr>
-        <w:rFonts w:ascii="Arial" w:hAnsi="Arial"/>
-      </w:rPr>
+      <w:rPr/>
       <w:fldChar w:fldCharType="end"/>
     </w:r>
   </w:p>
@@ -52002,33 +51648,23 @@
       </w:rPr>
     </w:pPr>
     <w:r>
-      <w:rPr>
-        <w:rFonts w:ascii="Arial" w:hAnsi="Arial"/>
-      </w:rPr>
+      <w:rPr/>
       <w:fldChar w:fldCharType="begin"/>
     </w:r>
     <w:r>
-      <w:rPr>
-        <w:rFonts w:ascii="Arial" w:hAnsi="Arial"/>
-      </w:rPr>
+      <w:rPr/>
       <w:instrText> PAGE </w:instrText>
     </w:r>
     <w:r>
-      <w:rPr>
-        <w:rFonts w:ascii="Arial" w:hAnsi="Arial"/>
-      </w:rPr>
+      <w:rPr/>
       <w:fldChar w:fldCharType="separate"/>
     </w:r>
     <w:r>
-      <w:rPr>
-        <w:rFonts w:ascii="Arial" w:hAnsi="Arial"/>
-      </w:rPr>
+      <w:rPr/>
       <w:t>6</w:t>
     </w:r>
     <w:r>
-      <w:rPr>
-        <w:rFonts w:ascii="Arial" w:hAnsi="Arial"/>
-      </w:rPr>
+      <w:rPr/>
       <w:fldChar w:fldCharType="end"/>
     </w:r>
   </w:p>
@@ -52582,19 +52218,5 @@
       <w:szCs w:val="22"/>
     </w:rPr>
   </w:style>
-  <w:style w:type="paragraph" w:styleId="ContentsHeading">
-    <w:name w:val="TOA Heading"/>
-    <w:basedOn w:val="Heading"/>
-    <w:pPr>
-      <w:suppressLineNumbers/>
-      <w:ind w:left="0" w:hanging="0"/>
-    </w:pPr>
-    <w:rPr>
-      <w:b/>
-      <w:bCs/>
-      <w:sz w:val="32"/>
-      <w:szCs w:val="32"/>
-    </w:rPr>
-  </w:style>
 </w:styles>
 </file>
</xml_diff>